<commit_message>
Update to Final Project
Updated the Word Document
</commit_message>
<xml_diff>
--- a/FinalSubmissionCapstone.docx
+++ b/FinalSubmissionCapstone.docx
@@ -1,6 +1,6 @@
 
 <file path=word/document.xml><?xml version="1.0" encoding="utf-8"?>
-<w:document xmlns:wpc="http://schemas.microsoft.com/office/word/2010/wordprocessingCanvas" xmlns:mo="http://schemas.microsoft.com/office/mac/office/2008/main" xmlns:mc="http://schemas.openxmlformats.org/markup-compatibility/2006" xmlns:mv="urn:schemas-microsoft-com:mac:vml" xmlns:o="urn:schemas-microsoft-com:office:office" xmlns:r="http://schemas.openxmlformats.org/officeDocument/2006/relationships" xmlns:m="http://schemas.openxmlformats.org/officeDocument/2006/math" xmlns:v="urn:schemas-microsoft-com:vml" xmlns:wp14="http://schemas.microsoft.com/office/word/2010/wordprocessingDrawing" xmlns:wp="http://schemas.openxmlformats.org/drawingml/2006/wordprocessingDrawing" xmlns:w10="urn:schemas-microsoft-com:office:word" xmlns:w="http://schemas.openxmlformats.org/wordprocessingml/2006/main" xmlns:w14="http://schemas.microsoft.com/office/word/2010/wordml" xmlns:w15="http://schemas.microsoft.com/office/word/2012/wordml" xmlns:wpg="http://schemas.microsoft.com/office/word/2010/wordprocessingGroup" xmlns:wpi="http://schemas.microsoft.com/office/word/2010/wordprocessingInk" xmlns:wne="http://schemas.microsoft.com/office/word/2006/wordml" xmlns:wps="http://schemas.microsoft.com/office/word/2010/wordprocessingShape" mc:Ignorable="w14 w15 wp14">
+<w:document xmlns:wpc="http://schemas.microsoft.com/office/word/2010/wordprocessingCanvas" xmlns:mo="http://schemas.microsoft.com/office/mac/office/2008/main" xmlns:mc="http://schemas.openxmlformats.org/markup-compatibility/2006" xmlns:mv="urn:schemas-microsoft-com:mac:vml" xmlns:o="urn:schemas-microsoft-com:office:office" xmlns:r="http://schemas.openxmlformats.org/officeDocument/2006/relationships" xmlns:m="http://schemas.openxmlformats.org/officeDocument/2006/math" xmlns:v="urn:schemas-microsoft-com:vml" xmlns:wp14="http://schemas.microsoft.com/office/word/2010/wordprocessingDrawing" xmlns:wp="http://schemas.openxmlformats.org/drawingml/2006/wordprocessingDrawing" xmlns:w10="urn:schemas-microsoft-com:office:word" xmlns:w="http://schemas.openxmlformats.org/wordprocessingml/2006/main" xmlns:w14="http://schemas.microsoft.com/office/word/2010/wordml" xmlns:wpg="http://schemas.microsoft.com/office/word/2010/wordprocessingGroup" xmlns:wpi="http://schemas.microsoft.com/office/word/2010/wordprocessingInk" xmlns:wne="http://schemas.microsoft.com/office/word/2006/wordml" xmlns:wps="http://schemas.microsoft.com/office/word/2010/wordprocessingShape" mc:Ignorable="w14 wp14">
   <w:body>
     <w:p>
       <w:pPr>
@@ -64,6 +64,22 @@
           <w:lang w:val="en-CA"/>
         </w:rPr>
         <w:t>Youthful Cities</w:t>
+      </w:r>
+    </w:p>
+    <w:p>
+      <w:pPr>
+        <w:jc w:val="center"/>
+        <w:rPr>
+          <w:b/>
+          <w:lang w:val="en-CA"/>
+        </w:rPr>
+      </w:pPr>
+      <w:r>
+        <w:rPr>
+          <w:b/>
+          <w:lang w:val="en-CA"/>
+        </w:rPr>
+        <w:t>https://github.com/ajhoward/Capstone</w:t>
       </w:r>
     </w:p>
     <w:p>
@@ -203,7 +219,7 @@
             <wp:cNvGraphicFramePr/>
             <a:graphic xmlns:a="http://schemas.openxmlformats.org/drawingml/2006/main">
               <a:graphicData uri="http://schemas.openxmlformats.org/drawingml/2006/diagram">
-                <dgm:relIds xmlns:dgm="http://schemas.openxmlformats.org/drawingml/2006/diagram" xmlns:r="http://schemas.openxmlformats.org/officeDocument/2006/relationships" r:dm="rId4" r:lo="rId5" r:qs="rId6" r:cs="rId7"/>
+                <dgm:relIds xmlns:dgm="http://schemas.openxmlformats.org/drawingml/2006/diagram" xmlns:r="http://schemas.openxmlformats.org/officeDocument/2006/relationships" r:dm="rId5" r:lo="rId6" r:qs="rId7" r:cs="rId8"/>
               </a:graphicData>
             </a:graphic>
           </wp:inline>
@@ -230,7 +246,25 @@
     <w:p/>
     <w:p>
       <w:r>
-        <w:t>I also needed to edit the Master data sheet as the Education feature was missing values since the Hyperlink in the Excel sheet was not working correctly. We were given the fix by Youthful Cities so that the data was still correct.</w:t>
+        <w:t>I also needed to edit the Ma</w:t>
+      </w:r>
+      <w:r>
+        <w:t>ster data sheet as a couple of the</w:t>
+      </w:r>
+      <w:r>
+        <w:t xml:space="preserve"> feature</w:t>
+      </w:r>
+      <w:r>
+        <w:t>s were</w:t>
+      </w:r>
+      <w:r>
+        <w:t xml:space="preserve"> missing values since the Hyperlink in the Excel sheet was not working correctly. We were given the fix by Youthful Cities so</w:t>
+      </w:r>
+      <w:r>
+        <w:t xml:space="preserve"> that the data was still accurate</w:t>
+      </w:r>
+      <w:r>
+        <w:t>.</w:t>
       </w:r>
     </w:p>
     <w:p>
@@ -283,7 +317,13 @@
       </w:r>
       <w:proofErr w:type="spellEnd"/>
       <w:r>
-        <w:t xml:space="preserve"> at 7 different clusters.</w:t>
+        <w:t xml:space="preserve"> at</w:t>
+      </w:r>
+      <w:r>
+        <w:t xml:space="preserve"> the 7 different cluster cut off</w:t>
+      </w:r>
+      <w:r>
+        <w:t>.</w:t>
       </w:r>
     </w:p>
     <w:p/>
@@ -308,7 +348,7 @@
                     <pic:cNvPicPr/>
                   </pic:nvPicPr>
                   <pic:blipFill>
-                    <a:blip r:embed="rId9">
+                    <a:blip r:embed="rId10">
                       <a:extLst>
                         <a:ext uri="{28A0092B-C50C-407E-A947-70E740481C1C}">
                           <a14:useLocalDpi xmlns:a14="http://schemas.microsoft.com/office/drawing/2010/main" val="0"/>
@@ -359,7 +399,7 @@
                     <pic:cNvPicPr/>
                   </pic:nvPicPr>
                   <pic:blipFill>
-                    <a:blip r:embed="rId10">
+                    <a:blip r:embed="rId11">
                       <a:extLst>
                         <a:ext uri="{28A0092B-C50C-407E-A947-70E740481C1C}">
                           <a14:useLocalDpi xmlns:a14="http://schemas.microsoft.com/office/drawing/2010/main" val="0"/>
@@ -506,7 +546,21 @@
       </w:r>
       <w:proofErr w:type="spellEnd"/>
       <w:r>
-        <w:t>, however the difference is not all that great.  As you will see later in the report the root mean squared error only fluctuates between 1.5 and 0.5 which is not a large variance.</w:t>
+        <w:t>, however the difference is not all that great.  As you will see later in the report the root mean squared error only</w:t>
+      </w:r>
+      <w:r>
+        <w:t xml:space="preserve"> generally</w:t>
+      </w:r>
+      <w:r>
+        <w:t xml:space="preserve"> fluctuates between 1.5 and </w:t>
+      </w:r>
+      <w:proofErr w:type="gramStart"/>
+      <w:r>
+        <w:t>0.5 which</w:t>
+      </w:r>
+      <w:proofErr w:type="gramEnd"/>
+      <w:r>
+        <w:t xml:space="preserve"> is not a large variance.</w:t>
       </w:r>
     </w:p>
     <w:p/>
@@ -531,7 +585,7 @@
                     <pic:cNvPicPr/>
                   </pic:nvPicPr>
                   <pic:blipFill>
-                    <a:blip r:embed="rId11">
+                    <a:blip r:embed="rId12">
                       <a:extLst>
                         <a:ext uri="{28A0092B-C50C-407E-A947-70E740481C1C}">
                           <a14:useLocalDpi xmlns:a14="http://schemas.microsoft.com/office/drawing/2010/main" val="0"/>
@@ -604,7 +658,7 @@
                     <pic:cNvPicPr/>
                   </pic:nvPicPr>
                   <pic:blipFill>
-                    <a:blip r:embed="rId12">
+                    <a:blip r:embed="rId13">
                       <a:extLst>
                         <a:ext uri="{28A0092B-C50C-407E-A947-70E740481C1C}">
                           <a14:useLocalDpi xmlns:a14="http://schemas.microsoft.com/office/drawing/2010/main" val="0"/>
@@ -676,7 +730,27 @@
           <w:sz w:val="24"/>
           <w:szCs w:val="24"/>
         </w:rPr>
-        <w:t xml:space="preserve"> amount of variance.</w:t>
+        <w:t xml:space="preserve"> amount of variance</w:t>
+      </w:r>
+      <w:r>
+        <w:rPr>
+          <w:rFonts w:asciiTheme="minorHAnsi" w:hAnsiTheme="minorHAnsi"/>
+          <w:b w:val="0"/>
+          <w:color w:val="000000" w:themeColor="text1"/>
+          <w:sz w:val="24"/>
+          <w:szCs w:val="24"/>
+        </w:rPr>
+        <w:t xml:space="preserve"> between the clusters</w:t>
+      </w:r>
+      <w:r>
+        <w:rPr>
+          <w:rFonts w:asciiTheme="minorHAnsi" w:hAnsiTheme="minorHAnsi"/>
+          <w:b w:val="0"/>
+          <w:color w:val="000000" w:themeColor="text1"/>
+          <w:sz w:val="24"/>
+          <w:szCs w:val="24"/>
+        </w:rPr>
+        <w:t>.</w:t>
       </w:r>
     </w:p>
     <w:p>
@@ -701,7 +775,13 @@
         <w:t xml:space="preserve"> </w:t>
       </w:r>
       <w:r>
-        <w:t>I calculated the root mean squared error for all the feature selection models and put them together. I then separated the models into the 5 folds and used the same 5 folds as the above model just selecting sets of 11 in a row using the alphabetical order.</w:t>
+        <w:t>I calculated the root mean squared error for all the feature selection models and put them together. I then separated the models into the 5 folds and used the same 5 folds</w:t>
+      </w:r>
+      <w:r>
+        <w:t xml:space="preserve"> as the previous</w:t>
+      </w:r>
+      <w:r>
+        <w:t xml:space="preserve"> model just selecting sets of 11 in a row using the alphabetical order.</w:t>
       </w:r>
       <w:r>
         <w:t xml:space="preserve"> On all of these models I also included a line of the baseline RMSE to give a comparison</w:t>
@@ -810,17 +890,223 @@
       <w:pPr>
         <w:pStyle w:val="Heading2"/>
         <w:rPr>
+          <w:rFonts w:asciiTheme="minorHAnsi" w:hAnsiTheme="minorHAnsi"/>
           <w:b w:val="0"/>
           <w:color w:val="000000" w:themeColor="text1"/>
+          <w:sz w:val="24"/>
+          <w:szCs w:val="24"/>
         </w:rPr>
       </w:pPr>
+      <w:r>
+        <w:rPr>
+          <w:b w:val="0"/>
+        </w:rPr>
+        <w:t xml:space="preserve">Final Conclusions/Future Plans: </w:t>
+      </w:r>
+      <w:r>
+        <w:rPr>
+          <w:rFonts w:asciiTheme="minorHAnsi" w:hAnsiTheme="minorHAnsi"/>
+          <w:b w:val="0"/>
+          <w:color w:val="000000" w:themeColor="text1"/>
+          <w:sz w:val="24"/>
+          <w:szCs w:val="24"/>
+        </w:rPr>
+        <w:t>Across the 3 experime</w:t>
+      </w:r>
+      <w:r>
+        <w:rPr>
+          <w:rFonts w:asciiTheme="minorHAnsi" w:hAnsiTheme="minorHAnsi"/>
+          <w:b w:val="0"/>
+          <w:color w:val="000000" w:themeColor="text1"/>
+          <w:sz w:val="24"/>
+          <w:szCs w:val="24"/>
+        </w:rPr>
+        <w:t>nts it is hard to find an</w:t>
+      </w:r>
+      <w:r>
+        <w:rPr>
+          <w:rFonts w:asciiTheme="minorHAnsi" w:hAnsiTheme="minorHAnsi"/>
+          <w:b w:val="0"/>
+          <w:color w:val="000000" w:themeColor="text1"/>
+          <w:sz w:val="24"/>
+          <w:szCs w:val="24"/>
+        </w:rPr>
+        <w:t>y</w:t>
+      </w:r>
+      <w:r>
+        <w:rPr>
+          <w:rFonts w:asciiTheme="minorHAnsi" w:hAnsiTheme="minorHAnsi"/>
+          <w:b w:val="0"/>
+          <w:color w:val="000000" w:themeColor="text1"/>
+          <w:sz w:val="24"/>
+          <w:szCs w:val="24"/>
+        </w:rPr>
+        <w:t xml:space="preserve"> concrete solutions for which features would be best for predicting final results. I would like to run further models with the stepwise linear regression starting on each of the different features. I could</w:t>
+      </w:r>
+      <w:r>
+        <w:rPr>
+          <w:rFonts w:asciiTheme="minorHAnsi" w:hAnsiTheme="minorHAnsi"/>
+          <w:b w:val="0"/>
+          <w:color w:val="000000" w:themeColor="text1"/>
+          <w:sz w:val="24"/>
+          <w:szCs w:val="24"/>
+        </w:rPr>
+        <w:t xml:space="preserve"> </w:t>
+      </w:r>
+      <w:r>
+        <w:rPr>
+          <w:rFonts w:asciiTheme="minorHAnsi" w:hAnsiTheme="minorHAnsi"/>
+          <w:b w:val="0"/>
+          <w:color w:val="000000" w:themeColor="text1"/>
+          <w:sz w:val="24"/>
+          <w:szCs w:val="24"/>
+        </w:rPr>
+        <w:t xml:space="preserve">then better cross </w:t>
+      </w:r>
+      <w:r>
+        <w:rPr>
+          <w:rFonts w:asciiTheme="minorHAnsi" w:hAnsiTheme="minorHAnsi"/>
+          <w:b w:val="0"/>
+          <w:color w:val="000000" w:themeColor="text1"/>
+          <w:sz w:val="24"/>
+          <w:szCs w:val="24"/>
+        </w:rPr>
+        <w:t>check</w:t>
+      </w:r>
+      <w:r>
+        <w:rPr>
+          <w:rFonts w:asciiTheme="minorHAnsi" w:hAnsiTheme="minorHAnsi"/>
+          <w:b w:val="0"/>
+          <w:color w:val="000000" w:themeColor="text1"/>
+          <w:sz w:val="24"/>
+          <w:szCs w:val="24"/>
+        </w:rPr>
+        <w:t xml:space="preserve"> the results and figure out a subset of best features.  I would also be inter</w:t>
+      </w:r>
+      <w:r>
+        <w:rPr>
+          <w:rFonts w:asciiTheme="minorHAnsi" w:hAnsiTheme="minorHAnsi"/>
+          <w:b w:val="0"/>
+          <w:color w:val="000000" w:themeColor="text1"/>
+          <w:sz w:val="24"/>
+          <w:szCs w:val="24"/>
+        </w:rPr>
+        <w:t>ested in further examining</w:t>
+      </w:r>
+      <w:r>
+        <w:rPr>
+          <w:rFonts w:asciiTheme="minorHAnsi" w:hAnsiTheme="minorHAnsi"/>
+          <w:b w:val="0"/>
+          <w:color w:val="000000" w:themeColor="text1"/>
+          <w:sz w:val="24"/>
+          <w:szCs w:val="24"/>
+        </w:rPr>
+        <w:t xml:space="preserve"> the clusters found in the </w:t>
+      </w:r>
+      <w:proofErr w:type="spellStart"/>
+      <w:r>
+        <w:rPr>
+          <w:rFonts w:asciiTheme="minorHAnsi" w:hAnsiTheme="minorHAnsi"/>
+          <w:b w:val="0"/>
+          <w:color w:val="000000" w:themeColor="text1"/>
+          <w:sz w:val="24"/>
+          <w:szCs w:val="24"/>
+        </w:rPr>
+        <w:t>dendogram</w:t>
+      </w:r>
+      <w:proofErr w:type="spellEnd"/>
+      <w:r>
+        <w:rPr>
+          <w:rFonts w:asciiTheme="minorHAnsi" w:hAnsiTheme="minorHAnsi"/>
+          <w:b w:val="0"/>
+          <w:color w:val="000000" w:themeColor="text1"/>
+          <w:sz w:val="24"/>
+          <w:szCs w:val="24"/>
+        </w:rPr>
+        <w:t xml:space="preserve"> for better sele</w:t>
+      </w:r>
+      <w:r>
+        <w:rPr>
+          <w:rFonts w:asciiTheme="minorHAnsi" w:hAnsiTheme="minorHAnsi"/>
+          <w:b w:val="0"/>
+          <w:color w:val="000000" w:themeColor="text1"/>
+          <w:sz w:val="24"/>
+          <w:szCs w:val="24"/>
+        </w:rPr>
+        <w:t>cting cities for the 5 folds to perform</w:t>
+      </w:r>
+      <w:r>
+        <w:rPr>
+          <w:rFonts w:asciiTheme="minorHAnsi" w:hAnsiTheme="minorHAnsi"/>
+          <w:b w:val="0"/>
+          <w:color w:val="000000" w:themeColor="text1"/>
+          <w:sz w:val="24"/>
+          <w:szCs w:val="24"/>
+        </w:rPr>
+        <w:t xml:space="preserve"> cross validati</w:t>
+      </w:r>
+      <w:r>
+        <w:rPr>
+          <w:rFonts w:asciiTheme="minorHAnsi" w:hAnsiTheme="minorHAnsi"/>
+          <w:b w:val="0"/>
+          <w:color w:val="000000" w:themeColor="text1"/>
+          <w:sz w:val="24"/>
+          <w:szCs w:val="24"/>
+        </w:rPr>
+        <w:t>on</w:t>
+      </w:r>
+      <w:r>
+        <w:rPr>
+          <w:rFonts w:asciiTheme="minorHAnsi" w:hAnsiTheme="minorHAnsi"/>
+          <w:b w:val="0"/>
+          <w:color w:val="000000" w:themeColor="text1"/>
+          <w:sz w:val="24"/>
+          <w:szCs w:val="24"/>
+        </w:rPr>
+        <w:t>. I believe this w</w:t>
+      </w:r>
+      <w:r>
+        <w:rPr>
+          <w:rFonts w:asciiTheme="minorHAnsi" w:hAnsiTheme="minorHAnsi"/>
+          <w:b w:val="0"/>
+          <w:color w:val="000000" w:themeColor="text1"/>
+          <w:sz w:val="24"/>
+          <w:szCs w:val="24"/>
+        </w:rPr>
+        <w:t>ould yi</w:t>
+      </w:r>
+      <w:r>
+        <w:rPr>
+          <w:rFonts w:asciiTheme="minorHAnsi" w:hAnsiTheme="minorHAnsi"/>
+          <w:b w:val="0"/>
+          <w:color w:val="000000" w:themeColor="text1"/>
+          <w:sz w:val="24"/>
+          <w:szCs w:val="24"/>
+        </w:rPr>
+        <w:t>eld a more accurate report. Some</w:t>
+      </w:r>
+      <w:r>
+        <w:rPr>
+          <w:rFonts w:asciiTheme="minorHAnsi" w:hAnsiTheme="minorHAnsi"/>
+          <w:b w:val="0"/>
+          <w:color w:val="000000" w:themeColor="text1"/>
+          <w:sz w:val="24"/>
+          <w:szCs w:val="24"/>
+        </w:rPr>
+        <w:t xml:space="preserve"> of these issues are also caused by the fact that this dataset is relatively small. Therefore, I would be interested in trying to use the full dataset with 100 features and complete the normalizing manually to see if that would yield more significant results.</w:t>
+      </w:r>
+      <w:bookmarkStart w:id="0" w:name="_GoBack"/>
+      <w:bookmarkEnd w:id="0"/>
     </w:p>
     <w:p>
       <w:pPr>
         <w:pStyle w:val="Heading2"/>
         <w:rPr>
+          <w:rFonts w:asciiTheme="minorHAnsi" w:hAnsiTheme="minorHAnsi"/>
           <w:b w:val="0"/>
           <w:color w:val="000000" w:themeColor="text1"/>
+          <w:sz w:val="24"/>
+          <w:szCs w:val="24"/>
         </w:rPr>
       </w:pPr>
       <w:r>
@@ -828,9 +1114,9 @@
           <w:noProof/>
         </w:rPr>
         <w:drawing>
-          <wp:inline distT="0" distB="0" distL="0" distR="0" wp14:anchorId="584782FF" wp14:editId="15091DD7">
-            <wp:extent cx="6337935" cy="4066540"/>
-            <wp:effectExtent l="0" t="0" r="12065" b="0"/>
+          <wp:inline distT="0" distB="0" distL="0" distR="0" wp14:anchorId="7C505DB4" wp14:editId="09F979AF">
+            <wp:extent cx="5943600" cy="3813527"/>
+            <wp:effectExtent l="0" t="0" r="0" b="0"/>
             <wp:docPr id="6" name="Picture 6"/>
             <wp:cNvGraphicFramePr>
               <a:graphicFrameLocks xmlns:a="http://schemas.openxmlformats.org/drawingml/2006/main" noChangeAspect="1"/>
@@ -843,7 +1129,7 @@
                     <pic:cNvPicPr/>
                   </pic:nvPicPr>
                   <pic:blipFill>
-                    <a:blip r:embed="rId13">
+                    <a:blip r:embed="rId14">
                       <a:extLst>
                         <a:ext uri="{28A0092B-C50C-407E-A947-70E740481C1C}">
                           <a14:useLocalDpi xmlns:a14="http://schemas.microsoft.com/office/drawing/2010/main" val="0"/>
@@ -857,7 +1143,7 @@
                   <pic:spPr>
                     <a:xfrm>
                       <a:off x="0" y="0"/>
-                      <a:ext cx="6338828" cy="4067113"/>
+                      <a:ext cx="5943600" cy="3813527"/>
                     </a:xfrm>
                     <a:prstGeom prst="rect">
                       <a:avLst/>
@@ -870,15 +1156,12 @@
         </w:drawing>
       </w:r>
     </w:p>
-    <w:p/>
-    <w:p/>
     <w:p>
       <w:pPr>
         <w:rPr>
           <w:lang w:val="en-CA"/>
         </w:rPr>
       </w:pPr>
-      <w:bookmarkStart w:id="0" w:name="_GoBack"/>
       <w:r>
         <w:rPr>
           <w:noProof/>
@@ -899,7 +1182,7 @@
                     <pic:cNvPicPr/>
                   </pic:nvPicPr>
                   <pic:blipFill>
-                    <a:blip r:embed="rId14">
+                    <a:blip r:embed="rId15">
                       <a:extLst>
                         <a:ext uri="{28A0092B-C50C-407E-A947-70E740481C1C}">
                           <a14:useLocalDpi xmlns:a14="http://schemas.microsoft.com/office/drawing/2010/main" val="0"/>
@@ -925,14 +1208,6 @@
           </wp:inline>
         </w:drawing>
       </w:r>
-      <w:bookmarkEnd w:id="0"/>
-    </w:p>
-    <w:p>
-      <w:pPr>
-        <w:rPr>
-          <w:lang w:val="en-CA"/>
-        </w:rPr>
-      </w:pPr>
     </w:p>
     <w:p>
       <w:pPr>
@@ -960,7 +1235,7 @@
                     <pic:cNvPicPr/>
                   </pic:nvPicPr>
                   <pic:blipFill>
-                    <a:blip r:embed="rId15">
+                    <a:blip r:embed="rId16">
                       <a:extLst>
                         <a:ext uri="{28A0092B-C50C-407E-A947-70E740481C1C}">
                           <a14:useLocalDpi xmlns:a14="http://schemas.microsoft.com/office/drawing/2010/main" val="0"/>
@@ -998,7 +1273,7 @@
 </file>
 
 <file path=word/styles.xml><?xml version="1.0" encoding="utf-8"?>
-<w:styles xmlns:mc="http://schemas.openxmlformats.org/markup-compatibility/2006" xmlns:r="http://schemas.openxmlformats.org/officeDocument/2006/relationships" xmlns:w="http://schemas.openxmlformats.org/wordprocessingml/2006/main" xmlns:w14="http://schemas.microsoft.com/office/word/2010/wordml" xmlns:w15="http://schemas.microsoft.com/office/word/2012/wordml" mc:Ignorable="w14 w15">
+<w:styles xmlns:mc="http://schemas.openxmlformats.org/markup-compatibility/2006" xmlns:r="http://schemas.openxmlformats.org/officeDocument/2006/relationships" xmlns:w="http://schemas.openxmlformats.org/wordprocessingml/2006/main" xmlns:w14="http://schemas.microsoft.com/office/word/2010/wordml" mc:Ignorable="w14">
   <w:docDefaults>
     <w:rPrDefault>
       <w:rPr>
@@ -1010,387 +1285,396 @@
     </w:rPrDefault>
     <w:pPrDefault/>
   </w:docDefaults>
-  <w:latentStyles w:defLockedState="0" w:defUIPriority="99" w:defSemiHidden="0" w:defUnhideWhenUsed="0" w:defQFormat="0" w:count="380">
-    <w:lsdException w:name="Normal" w:uiPriority="0" w:qFormat="1"/>
-    <w:lsdException w:name="heading 1" w:uiPriority="9" w:qFormat="1"/>
-    <w:lsdException w:name="heading 2" w:semiHidden="1" w:uiPriority="9" w:unhideWhenUsed="1" w:qFormat="1"/>
-    <w:lsdException w:name="heading 3" w:semiHidden="1" w:uiPriority="9" w:unhideWhenUsed="1" w:qFormat="1"/>
-    <w:lsdException w:name="heading 4" w:semiHidden="1" w:uiPriority="9" w:unhideWhenUsed="1" w:qFormat="1"/>
-    <w:lsdException w:name="heading 5" w:semiHidden="1" w:uiPriority="9" w:unhideWhenUsed="1" w:qFormat="1"/>
-    <w:lsdException w:name="heading 6" w:semiHidden="1" w:uiPriority="9" w:unhideWhenUsed="1" w:qFormat="1"/>
-    <w:lsdException w:name="heading 7" w:semiHidden="1" w:uiPriority="9" w:unhideWhenUsed="1" w:qFormat="1"/>
-    <w:lsdException w:name="heading 8" w:semiHidden="1" w:uiPriority="9" w:unhideWhenUsed="1" w:qFormat="1"/>
-    <w:lsdException w:name="heading 9" w:semiHidden="1" w:uiPriority="9" w:unhideWhenUsed="1" w:qFormat="1"/>
-    <w:lsdException w:name="index 1" w:semiHidden="1" w:unhideWhenUsed="1"/>
-    <w:lsdException w:name="index 2" w:semiHidden="1" w:unhideWhenUsed="1"/>
-    <w:lsdException w:name="index 3" w:semiHidden="1" w:unhideWhenUsed="1"/>
-    <w:lsdException w:name="index 4" w:semiHidden="1" w:unhideWhenUsed="1"/>
-    <w:lsdException w:name="index 5" w:semiHidden="1" w:unhideWhenUsed="1"/>
-    <w:lsdException w:name="index 6" w:semiHidden="1" w:unhideWhenUsed="1"/>
-    <w:lsdException w:name="index 7" w:semiHidden="1" w:unhideWhenUsed="1"/>
-    <w:lsdException w:name="index 8" w:semiHidden="1" w:unhideWhenUsed="1"/>
-    <w:lsdException w:name="index 9" w:semiHidden="1" w:unhideWhenUsed="1"/>
-    <w:lsdException w:name="toc 1" w:semiHidden="1" w:uiPriority="39" w:unhideWhenUsed="1"/>
-    <w:lsdException w:name="toc 2" w:semiHidden="1" w:uiPriority="39" w:unhideWhenUsed="1"/>
-    <w:lsdException w:name="toc 3" w:semiHidden="1" w:uiPriority="39" w:unhideWhenUsed="1"/>
-    <w:lsdException w:name="toc 4" w:semiHidden="1" w:uiPriority="39" w:unhideWhenUsed="1"/>
-    <w:lsdException w:name="toc 5" w:semiHidden="1" w:uiPriority="39" w:unhideWhenUsed="1"/>
-    <w:lsdException w:name="toc 6" w:semiHidden="1" w:uiPriority="39" w:unhideWhenUsed="1"/>
-    <w:lsdException w:name="toc 7" w:semiHidden="1" w:uiPriority="39" w:unhideWhenUsed="1"/>
-    <w:lsdException w:name="toc 8" w:semiHidden="1" w:uiPriority="39" w:unhideWhenUsed="1"/>
-    <w:lsdException w:name="toc 9" w:semiHidden="1" w:uiPriority="39" w:unhideWhenUsed="1"/>
-    <w:lsdException w:name="Normal Indent" w:semiHidden="1" w:unhideWhenUsed="1"/>
-    <w:lsdException w:name="footnote text" w:semiHidden="1" w:unhideWhenUsed="1"/>
-    <w:lsdException w:name="annotation text" w:semiHidden="1" w:unhideWhenUsed="1"/>
-    <w:lsdException w:name="header" w:semiHidden="1" w:unhideWhenUsed="1"/>
-    <w:lsdException w:name="footer" w:semiHidden="1" w:unhideWhenUsed="1"/>
-    <w:lsdException w:name="index heading" w:semiHidden="1" w:unhideWhenUsed="1"/>
-    <w:lsdException w:name="caption" w:semiHidden="1" w:uiPriority="35" w:unhideWhenUsed="1" w:qFormat="1"/>
-    <w:lsdException w:name="table of figures" w:semiHidden="1" w:unhideWhenUsed="1"/>
-    <w:lsdException w:name="envelope address" w:semiHidden="1" w:unhideWhenUsed="1"/>
-    <w:lsdException w:name="envelope return" w:semiHidden="1" w:unhideWhenUsed="1"/>
-    <w:lsdException w:name="footnote reference" w:semiHidden="1" w:unhideWhenUsed="1"/>
-    <w:lsdException w:name="annotation reference" w:semiHidden="1" w:unhideWhenUsed="1"/>
-    <w:lsdException w:name="line number" w:semiHidden="1" w:unhideWhenUsed="1"/>
-    <w:lsdException w:name="page number" w:semiHidden="1" w:unhideWhenUsed="1"/>
-    <w:lsdException w:name="endnote reference" w:semiHidden="1" w:unhideWhenUsed="1"/>
-    <w:lsdException w:name="endnote text" w:semiHidden="1" w:unhideWhenUsed="1"/>
-    <w:lsdException w:name="table of authorities" w:semiHidden="1" w:unhideWhenUsed="1"/>
-    <w:lsdException w:name="macro" w:semiHidden="1" w:unhideWhenUsed="1"/>
-    <w:lsdException w:name="toa heading" w:semiHidden="1" w:unhideWhenUsed="1"/>
-    <w:lsdException w:name="List" w:semiHidden="1" w:unhideWhenUsed="1"/>
-    <w:lsdException w:name="List Bullet" w:semiHidden="1" w:unhideWhenUsed="1"/>
-    <w:lsdException w:name="List Number" w:semiHidden="1" w:unhideWhenUsed="1"/>
-    <w:lsdException w:name="List 2" w:semiHidden="1" w:unhideWhenUsed="1"/>
-    <w:lsdException w:name="List 3" w:semiHidden="1" w:unhideWhenUsed="1"/>
-    <w:lsdException w:name="List 4" w:semiHidden="1" w:unhideWhenUsed="1"/>
-    <w:lsdException w:name="List 5" w:semiHidden="1" w:unhideWhenUsed="1"/>
-    <w:lsdException w:name="List Bullet 2" w:semiHidden="1" w:unhideWhenUsed="1"/>
-    <w:lsdException w:name="List Bullet 3" w:semiHidden="1" w:unhideWhenUsed="1"/>
-    <w:lsdException w:name="List Bullet 4" w:semiHidden="1" w:unhideWhenUsed="1"/>
-    <w:lsdException w:name="List Bullet 5" w:semiHidden="1" w:unhideWhenUsed="1"/>
-    <w:lsdException w:name="List Number 2" w:semiHidden="1" w:unhideWhenUsed="1"/>
-    <w:lsdException w:name="List Number 3" w:semiHidden="1" w:unhideWhenUsed="1"/>
-    <w:lsdException w:name="List Number 4" w:semiHidden="1" w:unhideWhenUsed="1"/>
-    <w:lsdException w:name="List Number 5" w:semiHidden="1" w:unhideWhenUsed="1"/>
-    <w:lsdException w:name="Title" w:uiPriority="10" w:qFormat="1"/>
-    <w:lsdException w:name="Closing" w:semiHidden="1" w:unhideWhenUsed="1"/>
-    <w:lsdException w:name="Signature" w:semiHidden="1" w:unhideWhenUsed="1"/>
-    <w:lsdException w:name="Default Paragraph Font" w:semiHidden="1" w:uiPriority="1" w:unhideWhenUsed="1"/>
-    <w:lsdException w:name="Body Text" w:semiHidden="1" w:unhideWhenUsed="1"/>
-    <w:lsdException w:name="Body Text Indent" w:semiHidden="1" w:unhideWhenUsed="1"/>
-    <w:lsdException w:name="List Continue" w:semiHidden="1" w:unhideWhenUsed="1"/>
-    <w:lsdException w:name="List Continue 2" w:semiHidden="1" w:unhideWhenUsed="1"/>
-    <w:lsdException w:name="List Continue 3" w:semiHidden="1" w:unhideWhenUsed="1"/>
-    <w:lsdException w:name="List Continue 4" w:semiHidden="1" w:unhideWhenUsed="1"/>
-    <w:lsdException w:name="List Continue 5" w:semiHidden="1" w:unhideWhenUsed="1"/>
-    <w:lsdException w:name="Message Header" w:semiHidden="1" w:unhideWhenUsed="1"/>
-    <w:lsdException w:name="Subtitle" w:uiPriority="11" w:qFormat="1"/>
-    <w:lsdException w:name="Salutation" w:semiHidden="1" w:unhideWhenUsed="1"/>
-    <w:lsdException w:name="Date" w:semiHidden="1" w:unhideWhenUsed="1"/>
-    <w:lsdException w:name="Body Text First Indent" w:semiHidden="1" w:unhideWhenUsed="1"/>
-    <w:lsdException w:name="Body Text First Indent 2" w:semiHidden="1" w:unhideWhenUsed="1"/>
-    <w:lsdException w:name="Note Heading" w:semiHidden="1" w:unhideWhenUsed="1"/>
-    <w:lsdException w:name="Body Text 2" w:semiHidden="1" w:unhideWhenUsed="1"/>
-    <w:lsdException w:name="Body Text 3" w:semiHidden="1" w:unhideWhenUsed="1"/>
-    <w:lsdException w:name="Body Text Indent 2" w:semiHidden="1" w:unhideWhenUsed="1"/>
-    <w:lsdException w:name="Body Text Indent 3" w:semiHidden="1" w:unhideWhenUsed="1"/>
-    <w:lsdException w:name="Block Text" w:semiHidden="1" w:unhideWhenUsed="1"/>
-    <w:lsdException w:name="Hyperlink" w:semiHidden="1" w:unhideWhenUsed="1"/>
-    <w:lsdException w:name="FollowedHyperlink" w:semiHidden="1" w:unhideWhenUsed="1"/>
-    <w:lsdException w:name="Strong" w:uiPriority="22" w:qFormat="1"/>
-    <w:lsdException w:name="Emphasis" w:uiPriority="20" w:qFormat="1"/>
-    <w:lsdException w:name="Document Map" w:semiHidden="1" w:unhideWhenUsed="1"/>
-    <w:lsdException w:name="Plain Text" w:semiHidden="1" w:unhideWhenUsed="1"/>
-    <w:lsdException w:name="E-mail Signature" w:semiHidden="1" w:unhideWhenUsed="1"/>
-    <w:lsdException w:name="HTML Top of Form" w:semiHidden="1" w:unhideWhenUsed="1"/>
-    <w:lsdException w:name="HTML Bottom of Form" w:semiHidden="1" w:unhideWhenUsed="1"/>
-    <w:lsdException w:name="Normal (Web)" w:semiHidden="1" w:unhideWhenUsed="1"/>
-    <w:lsdException w:name="HTML Acronym" w:semiHidden="1" w:unhideWhenUsed="1"/>
-    <w:lsdException w:name="HTML Address" w:semiHidden="1" w:unhideWhenUsed="1"/>
-    <w:lsdException w:name="HTML Cite" w:semiHidden="1" w:unhideWhenUsed="1"/>
-    <w:lsdException w:name="HTML Code" w:semiHidden="1" w:unhideWhenUsed="1"/>
-    <w:lsdException w:name="HTML Definition" w:semiHidden="1" w:unhideWhenUsed="1"/>
-    <w:lsdException w:name="HTML Keyboard" w:semiHidden="1" w:unhideWhenUsed="1"/>
-    <w:lsdException w:name="HTML Preformatted" w:semiHidden="1" w:unhideWhenUsed="1"/>
-    <w:lsdException w:name="HTML Sample" w:semiHidden="1" w:unhideWhenUsed="1"/>
-    <w:lsdException w:name="HTML Typewriter" w:semiHidden="1" w:unhideWhenUsed="1"/>
-    <w:lsdException w:name="HTML Variable" w:semiHidden="1" w:unhideWhenUsed="1"/>
-    <w:lsdException w:name="Normal Table" w:semiHidden="1" w:unhideWhenUsed="1"/>
-    <w:lsdException w:name="annotation subject" w:semiHidden="1" w:unhideWhenUsed="1"/>
-    <w:lsdException w:name="No List" w:semiHidden="1" w:unhideWhenUsed="1"/>
-    <w:lsdException w:name="Outline List 1" w:semiHidden="1" w:unhideWhenUsed="1"/>
-    <w:lsdException w:name="Outline List 2" w:semiHidden="1" w:unhideWhenUsed="1"/>
-    <w:lsdException w:name="Outline List 3" w:semiHidden="1" w:unhideWhenUsed="1"/>
-    <w:lsdException w:name="Table Simple 1" w:semiHidden="1" w:unhideWhenUsed="1"/>
-    <w:lsdException w:name="Table Simple 2" w:semiHidden="1" w:unhideWhenUsed="1"/>
-    <w:lsdException w:name="Table Simple 3" w:semiHidden="1" w:unhideWhenUsed="1"/>
-    <w:lsdException w:name="Table Classic 1" w:semiHidden="1" w:unhideWhenUsed="1"/>
-    <w:lsdException w:name="Table Classic 2" w:semiHidden="1" w:unhideWhenUsed="1"/>
-    <w:lsdException w:name="Table Classic 3" w:semiHidden="1" w:unhideWhenUsed="1"/>
-    <w:lsdException w:name="Table Classic 4" w:semiHidden="1" w:unhideWhenUsed="1"/>
-    <w:lsdException w:name="Table Colorful 1" w:semiHidden="1" w:unhideWhenUsed="1"/>
-    <w:lsdException w:name="Table Colorful 2" w:semiHidden="1" w:unhideWhenUsed="1"/>
-    <w:lsdException w:name="Table Colorful 3" w:semiHidden="1" w:unhideWhenUsed="1"/>
-    <w:lsdException w:name="Table Columns 1" w:semiHidden="1" w:unhideWhenUsed="1"/>
-    <w:lsdException w:name="Table Columns 2" w:semiHidden="1" w:unhideWhenUsed="1"/>
-    <w:lsdException w:name="Table Columns 3" w:semiHidden="1" w:unhideWhenUsed="1"/>
-    <w:lsdException w:name="Table Columns 4" w:semiHidden="1" w:unhideWhenUsed="1"/>
-    <w:lsdException w:name="Table Columns 5" w:semiHidden="1" w:unhideWhenUsed="1"/>
-    <w:lsdException w:name="Table Grid 1" w:semiHidden="1" w:unhideWhenUsed="1"/>
-    <w:lsdException w:name="Table Grid 2" w:semiHidden="1" w:unhideWhenUsed="1"/>
-    <w:lsdException w:name="Table Grid 3" w:semiHidden="1" w:unhideWhenUsed="1"/>
-    <w:lsdException w:name="Table Grid 4" w:semiHidden="1" w:unhideWhenUsed="1"/>
-    <w:lsdException w:name="Table Grid 5" w:semiHidden="1" w:unhideWhenUsed="1"/>
-    <w:lsdException w:name="Table Grid 6" w:semiHidden="1" w:unhideWhenUsed="1"/>
-    <w:lsdException w:name="Table Grid 7" w:semiHidden="1" w:unhideWhenUsed="1"/>
-    <w:lsdException w:name="Table Grid 8" w:semiHidden="1" w:unhideWhenUsed="1"/>
-    <w:lsdException w:name="Table List 1" w:semiHidden="1" w:unhideWhenUsed="1"/>
-    <w:lsdException w:name="Table List 2" w:semiHidden="1" w:unhideWhenUsed="1"/>
-    <w:lsdException w:name="Table List 3" w:semiHidden="1" w:unhideWhenUsed="1"/>
-    <w:lsdException w:name="Table List 4" w:semiHidden="1" w:unhideWhenUsed="1"/>
-    <w:lsdException w:name="Table List 5" w:semiHidden="1" w:unhideWhenUsed="1"/>
-    <w:lsdException w:name="Table List 6" w:semiHidden="1" w:unhideWhenUsed="1"/>
-    <w:lsdException w:name="Table List 7" w:semiHidden="1" w:unhideWhenUsed="1"/>
-    <w:lsdException w:name="Table List 8" w:semiHidden="1" w:unhideWhenUsed="1"/>
-    <w:lsdException w:name="Table 3D effects 1" w:semiHidden="1" w:unhideWhenUsed="1"/>
-    <w:lsdException w:name="Table 3D effects 2" w:semiHidden="1" w:unhideWhenUsed="1"/>
-    <w:lsdException w:name="Table 3D effects 3" w:semiHidden="1" w:unhideWhenUsed="1"/>
-    <w:lsdException w:name="Table Contemporary" w:semiHidden="1" w:unhideWhenUsed="1"/>
-    <w:lsdException w:name="Table Elegant" w:semiHidden="1" w:unhideWhenUsed="1"/>
-    <w:lsdException w:name="Table Professional" w:semiHidden="1" w:unhideWhenUsed="1"/>
-    <w:lsdException w:name="Table Subtle 1" w:semiHidden="1" w:unhideWhenUsed="1"/>
-    <w:lsdException w:name="Table Subtle 2" w:semiHidden="1" w:unhideWhenUsed="1"/>
-    <w:lsdException w:name="Table Web 1" w:semiHidden="1" w:unhideWhenUsed="1"/>
-    <w:lsdException w:name="Table Web 2" w:semiHidden="1" w:unhideWhenUsed="1"/>
-    <w:lsdException w:name="Table Web 3" w:semiHidden="1" w:unhideWhenUsed="1"/>
-    <w:lsdException w:name="Balloon Text" w:semiHidden="1" w:unhideWhenUsed="1"/>
-    <w:lsdException w:name="Table Grid" w:uiPriority="39"/>
-    <w:lsdException w:name="Table Theme" w:semiHidden="1" w:unhideWhenUsed="1"/>
-    <w:lsdException w:name="Note Level 1" w:semiHidden="1" w:unhideWhenUsed="1"/>
-    <w:lsdException w:name="Note Level 2" w:semiHidden="1" w:unhideWhenUsed="1"/>
-    <w:lsdException w:name="Note Level 3" w:semiHidden="1" w:unhideWhenUsed="1"/>
-    <w:lsdException w:name="Note Level 4" w:semiHidden="1" w:unhideWhenUsed="1"/>
-    <w:lsdException w:name="Note Level 5" w:semiHidden="1" w:unhideWhenUsed="1"/>
-    <w:lsdException w:name="Note Level 6" w:semiHidden="1" w:unhideWhenUsed="1"/>
-    <w:lsdException w:name="Note Level 7" w:semiHidden="1" w:unhideWhenUsed="1"/>
-    <w:lsdException w:name="Note Level 8" w:semiHidden="1" w:unhideWhenUsed="1"/>
-    <w:lsdException w:name="Note Level 9" w:semiHidden="1" w:unhideWhenUsed="1"/>
-    <w:lsdException w:name="Placeholder Text" w:semiHidden="1"/>
-    <w:lsdException w:name="No Spacing" w:uiPriority="1" w:qFormat="1"/>
-    <w:lsdException w:name="Light Shading" w:uiPriority="60"/>
-    <w:lsdException w:name="Light List" w:uiPriority="61"/>
-    <w:lsdException w:name="Light Grid" w:uiPriority="62"/>
-    <w:lsdException w:name="Medium Shading 1" w:uiPriority="63"/>
-    <w:lsdException w:name="Medium Shading 2" w:uiPriority="64"/>
-    <w:lsdException w:name="Medium List 1" w:uiPriority="65"/>
-    <w:lsdException w:name="Medium List 2" w:uiPriority="66"/>
-    <w:lsdException w:name="Medium Grid 1" w:uiPriority="67"/>
-    <w:lsdException w:name="Medium Grid 2" w:uiPriority="68"/>
-    <w:lsdException w:name="Medium Grid 3" w:uiPriority="69"/>
-    <w:lsdException w:name="Dark List" w:uiPriority="70"/>
-    <w:lsdException w:name="Colorful Shading" w:uiPriority="71"/>
-    <w:lsdException w:name="Colorful List" w:uiPriority="72"/>
-    <w:lsdException w:name="Colorful Grid" w:uiPriority="73"/>
-    <w:lsdException w:name="Light Shading Accent 1" w:uiPriority="60"/>
-    <w:lsdException w:name="Light List Accent 1" w:uiPriority="61"/>
-    <w:lsdException w:name="Light Grid Accent 1" w:uiPriority="62"/>
-    <w:lsdException w:name="Medium Shading 1 Accent 1" w:uiPriority="63"/>
-    <w:lsdException w:name="Medium Shading 2 Accent 1" w:uiPriority="64"/>
-    <w:lsdException w:name="Medium List 1 Accent 1" w:uiPriority="65"/>
-    <w:lsdException w:name="Revision" w:semiHidden="1"/>
-    <w:lsdException w:name="List Paragraph" w:uiPriority="34" w:qFormat="1"/>
-    <w:lsdException w:name="Quote" w:uiPriority="29" w:qFormat="1"/>
-    <w:lsdException w:name="Intense Quote" w:uiPriority="30" w:qFormat="1"/>
-    <w:lsdException w:name="Medium List 2 Accent 1" w:uiPriority="66"/>
-    <w:lsdException w:name="Medium Grid 1 Accent 1" w:uiPriority="67"/>
-    <w:lsdException w:name="Medium Grid 2 Accent 1" w:uiPriority="68"/>
-    <w:lsdException w:name="Medium Grid 3 Accent 1" w:uiPriority="69"/>
-    <w:lsdException w:name="Dark List Accent 1" w:uiPriority="70"/>
-    <w:lsdException w:name="Colorful Shading Accent 1" w:uiPriority="71"/>
-    <w:lsdException w:name="Colorful List Accent 1" w:uiPriority="72"/>
-    <w:lsdException w:name="Colorful Grid Accent 1" w:uiPriority="73"/>
-    <w:lsdException w:name="Light Shading Accent 2" w:uiPriority="60"/>
-    <w:lsdException w:name="Light List Accent 2" w:uiPriority="61"/>
-    <w:lsdException w:name="Light Grid Accent 2" w:uiPriority="62"/>
-    <w:lsdException w:name="Medium Shading 1 Accent 2" w:uiPriority="63"/>
-    <w:lsdException w:name="Medium Shading 2 Accent 2" w:uiPriority="64"/>
-    <w:lsdException w:name="Medium List 1 Accent 2" w:uiPriority="65"/>
-    <w:lsdException w:name="Medium List 2 Accent 2" w:uiPriority="66"/>
-    <w:lsdException w:name="Medium Grid 1 Accent 2" w:uiPriority="67"/>
-    <w:lsdException w:name="Medium Grid 2 Accent 2" w:uiPriority="68"/>
-    <w:lsdException w:name="Medium Grid 3 Accent 2" w:uiPriority="69"/>
-    <w:lsdException w:name="Dark List Accent 2" w:uiPriority="70"/>
-    <w:lsdException w:name="Colorful Shading Accent 2" w:uiPriority="71"/>
-    <w:lsdException w:name="Colorful List Accent 2" w:uiPriority="72"/>
-    <w:lsdException w:name="Colorful Grid Accent 2" w:uiPriority="73"/>
-    <w:lsdException w:name="Light Shading Accent 3" w:uiPriority="60"/>
-    <w:lsdException w:name="Light List Accent 3" w:uiPriority="61"/>
-    <w:lsdException w:name="Light Grid Accent 3" w:uiPriority="62"/>
-    <w:lsdException w:name="Medium Shading 1 Accent 3" w:uiPriority="63"/>
-    <w:lsdException w:name="Medium Shading 2 Accent 3" w:uiPriority="64"/>
-    <w:lsdException w:name="Medium List 1 Accent 3" w:uiPriority="65"/>
-    <w:lsdException w:name="Medium List 2 Accent 3" w:uiPriority="66"/>
-    <w:lsdException w:name="Medium Grid 1 Accent 3" w:uiPriority="67"/>
-    <w:lsdException w:name="Medium Grid 2 Accent 3" w:uiPriority="68"/>
-    <w:lsdException w:name="Medium Grid 3 Accent 3" w:uiPriority="69"/>
-    <w:lsdException w:name="Dark List Accent 3" w:uiPriority="70"/>
-    <w:lsdException w:name="Colorful Shading Accent 3" w:uiPriority="71"/>
-    <w:lsdException w:name="Colorful List Accent 3" w:uiPriority="72"/>
-    <w:lsdException w:name="Colorful Grid Accent 3" w:uiPriority="73"/>
-    <w:lsdException w:name="Light Shading Accent 4" w:uiPriority="60"/>
-    <w:lsdException w:name="Light List Accent 4" w:uiPriority="61"/>
-    <w:lsdException w:name="Light Grid Accent 4" w:uiPriority="62"/>
-    <w:lsdException w:name="Medium Shading 1 Accent 4" w:uiPriority="63"/>
-    <w:lsdException w:name="Medium Shading 2 Accent 4" w:uiPriority="64"/>
-    <w:lsdException w:name="Medium List 1 Accent 4" w:uiPriority="65"/>
-    <w:lsdException w:name="Medium List 2 Accent 4" w:uiPriority="66"/>
-    <w:lsdException w:name="Medium Grid 1 Accent 4" w:uiPriority="67"/>
-    <w:lsdException w:name="Medium Grid 2 Accent 4" w:uiPriority="68"/>
-    <w:lsdException w:name="Medium Grid 3 Accent 4" w:uiPriority="69"/>
-    <w:lsdException w:name="Dark List Accent 4" w:uiPriority="70"/>
-    <w:lsdException w:name="Colorful Shading Accent 4" w:uiPriority="71"/>
-    <w:lsdException w:name="Colorful List Accent 4" w:uiPriority="72"/>
-    <w:lsdException w:name="Colorful Grid Accent 4" w:uiPriority="73"/>
-    <w:lsdException w:name="Light Shading Accent 5" w:uiPriority="60"/>
-    <w:lsdException w:name="Light List Accent 5" w:uiPriority="61"/>
-    <w:lsdException w:name="Light Grid Accent 5" w:uiPriority="62"/>
-    <w:lsdException w:name="Medium Shading 1 Accent 5" w:uiPriority="63"/>
-    <w:lsdException w:name="Medium Shading 2 Accent 5" w:uiPriority="64"/>
-    <w:lsdException w:name="Medium List 1 Accent 5" w:uiPriority="65"/>
-    <w:lsdException w:name="Medium List 2 Accent 5" w:uiPriority="66"/>
-    <w:lsdException w:name="Medium Grid 1 Accent 5" w:uiPriority="67"/>
-    <w:lsdException w:name="Medium Grid 2 Accent 5" w:uiPriority="68"/>
-    <w:lsdException w:name="Medium Grid 3 Accent 5" w:uiPriority="69"/>
-    <w:lsdException w:name="Dark List Accent 5" w:uiPriority="70"/>
-    <w:lsdException w:name="Colorful Shading Accent 5" w:uiPriority="71"/>
-    <w:lsdException w:name="Colorful List Accent 5" w:uiPriority="72"/>
-    <w:lsdException w:name="Colorful Grid Accent 5" w:uiPriority="73"/>
-    <w:lsdException w:name="Light Shading Accent 6" w:uiPriority="60"/>
-    <w:lsdException w:name="Light List Accent 6" w:uiPriority="61"/>
-    <w:lsdException w:name="Light Grid Accent 6" w:uiPriority="62"/>
-    <w:lsdException w:name="Medium Shading 1 Accent 6" w:uiPriority="63"/>
-    <w:lsdException w:name="Medium Shading 2 Accent 6" w:uiPriority="64"/>
-    <w:lsdException w:name="Medium List 1 Accent 6" w:uiPriority="65"/>
-    <w:lsdException w:name="Medium List 2 Accent 6" w:uiPriority="66"/>
-    <w:lsdException w:name="Medium Grid 1 Accent 6" w:uiPriority="67"/>
-    <w:lsdException w:name="Medium Grid 2 Accent 6" w:uiPriority="68"/>
-    <w:lsdException w:name="Medium Grid 3 Accent 6" w:uiPriority="69"/>
-    <w:lsdException w:name="Dark List Accent 6" w:uiPriority="70"/>
-    <w:lsdException w:name="Colorful Shading Accent 6" w:uiPriority="71"/>
-    <w:lsdException w:name="Colorful List Accent 6" w:uiPriority="72"/>
-    <w:lsdException w:name="Colorful Grid Accent 6" w:uiPriority="73"/>
-    <w:lsdException w:name="Subtle Emphasis" w:uiPriority="19" w:qFormat="1"/>
-    <w:lsdException w:name="Intense Emphasis" w:uiPriority="21" w:qFormat="1"/>
-    <w:lsdException w:name="Subtle Reference" w:uiPriority="31" w:qFormat="1"/>
-    <w:lsdException w:name="Intense Reference" w:uiPriority="32" w:qFormat="1"/>
-    <w:lsdException w:name="Book Title" w:uiPriority="33" w:qFormat="1"/>
-    <w:lsdException w:name="Bibliography" w:semiHidden="1" w:uiPriority="37" w:unhideWhenUsed="1"/>
-    <w:lsdException w:name="TOC Heading" w:semiHidden="1" w:uiPriority="39" w:unhideWhenUsed="1" w:qFormat="1"/>
-    <w:lsdException w:name="Plain Table 1" w:uiPriority="41"/>
-    <w:lsdException w:name="Plain Table 2" w:uiPriority="42"/>
-    <w:lsdException w:name="Plain Table 3" w:uiPriority="43"/>
-    <w:lsdException w:name="Plain Table 4" w:uiPriority="44"/>
-    <w:lsdException w:name="Plain Table 5" w:uiPriority="45"/>
-    <w:lsdException w:name="Grid Table Light" w:uiPriority="40"/>
-    <w:lsdException w:name="Grid Table 1 Light" w:uiPriority="46"/>
-    <w:lsdException w:name="Grid Table 2" w:uiPriority="47"/>
-    <w:lsdException w:name="Grid Table 3" w:uiPriority="48"/>
-    <w:lsdException w:name="Grid Table 4" w:uiPriority="49"/>
-    <w:lsdException w:name="Grid Table 5 Dark" w:uiPriority="50"/>
-    <w:lsdException w:name="Grid Table 6 Colorful" w:uiPriority="51"/>
-    <w:lsdException w:name="Grid Table 7 Colorful" w:uiPriority="52"/>
-    <w:lsdException w:name="Grid Table 1 Light Accent 1" w:uiPriority="46"/>
-    <w:lsdException w:name="Grid Table 2 Accent 1" w:uiPriority="47"/>
-    <w:lsdException w:name="Grid Table 3 Accent 1" w:uiPriority="48"/>
-    <w:lsdException w:name="Grid Table 4 Accent 1" w:uiPriority="49"/>
-    <w:lsdException w:name="Grid Table 5 Dark Accent 1" w:uiPriority="50"/>
-    <w:lsdException w:name="Grid Table 6 Colorful Accent 1" w:uiPriority="51"/>
-    <w:lsdException w:name="Grid Table 7 Colorful Accent 1" w:uiPriority="52"/>
-    <w:lsdException w:name="Grid Table 1 Light Accent 2" w:uiPriority="46"/>
-    <w:lsdException w:name="Grid Table 2 Accent 2" w:uiPriority="47"/>
-    <w:lsdException w:name="Grid Table 3 Accent 2" w:uiPriority="48"/>
-    <w:lsdException w:name="Grid Table 4 Accent 2" w:uiPriority="49"/>
-    <w:lsdException w:name="Grid Table 5 Dark Accent 2" w:uiPriority="50"/>
-    <w:lsdException w:name="Grid Table 6 Colorful Accent 2" w:uiPriority="51"/>
-    <w:lsdException w:name="Grid Table 7 Colorful Accent 2" w:uiPriority="52"/>
-    <w:lsdException w:name="Grid Table 1 Light Accent 3" w:uiPriority="46"/>
-    <w:lsdException w:name="Grid Table 2 Accent 3" w:uiPriority="47"/>
-    <w:lsdException w:name="Grid Table 3 Accent 3" w:uiPriority="48"/>
-    <w:lsdException w:name="Grid Table 4 Accent 3" w:uiPriority="49"/>
-    <w:lsdException w:name="Grid Table 5 Dark Accent 3" w:uiPriority="50"/>
-    <w:lsdException w:name="Grid Table 6 Colorful Accent 3" w:uiPriority="51"/>
-    <w:lsdException w:name="Grid Table 7 Colorful Accent 3" w:uiPriority="52"/>
-    <w:lsdException w:name="Grid Table 1 Light Accent 4" w:uiPriority="46"/>
-    <w:lsdException w:name="Grid Table 2 Accent 4" w:uiPriority="47"/>
-    <w:lsdException w:name="Grid Table 3 Accent 4" w:uiPriority="48"/>
-    <w:lsdException w:name="Grid Table 4 Accent 4" w:uiPriority="49"/>
-    <w:lsdException w:name="Grid Table 5 Dark Accent 4" w:uiPriority="50"/>
-    <w:lsdException w:name="Grid Table 6 Colorful Accent 4" w:uiPriority="51"/>
-    <w:lsdException w:name="Grid Table 7 Colorful Accent 4" w:uiPriority="52"/>
-    <w:lsdException w:name="Grid Table 1 Light Accent 5" w:uiPriority="46"/>
-    <w:lsdException w:name="Grid Table 2 Accent 5" w:uiPriority="47"/>
-    <w:lsdException w:name="Grid Table 3 Accent 5" w:uiPriority="48"/>
-    <w:lsdException w:name="Grid Table 4 Accent 5" w:uiPriority="49"/>
-    <w:lsdException w:name="Grid Table 5 Dark Accent 5" w:uiPriority="50"/>
-    <w:lsdException w:name="Grid Table 6 Colorful Accent 5" w:uiPriority="51"/>
-    <w:lsdException w:name="Grid Table 7 Colorful Accent 5" w:uiPriority="52"/>
-    <w:lsdException w:name="Grid Table 1 Light Accent 6" w:uiPriority="46"/>
-    <w:lsdException w:name="Grid Table 2 Accent 6" w:uiPriority="47"/>
-    <w:lsdException w:name="Grid Table 3 Accent 6" w:uiPriority="48"/>
-    <w:lsdException w:name="Grid Table 4 Accent 6" w:uiPriority="49"/>
-    <w:lsdException w:name="Grid Table 5 Dark Accent 6" w:uiPriority="50"/>
-    <w:lsdException w:name="Grid Table 6 Colorful Accent 6" w:uiPriority="51"/>
-    <w:lsdException w:name="Grid Table 7 Colorful Accent 6" w:uiPriority="52"/>
-    <w:lsdException w:name="List Table 1 Light" w:uiPriority="46"/>
-    <w:lsdException w:name="List Table 2" w:uiPriority="47"/>
-    <w:lsdException w:name="List Table 3" w:uiPriority="48"/>
-    <w:lsdException w:name="List Table 4" w:uiPriority="49"/>
-    <w:lsdException w:name="List Table 5 Dark" w:uiPriority="50"/>
-    <w:lsdException w:name="List Table 6 Colorful" w:uiPriority="51"/>
-    <w:lsdException w:name="List Table 7 Colorful" w:uiPriority="52"/>
-    <w:lsdException w:name="List Table 1 Light Accent 1" w:uiPriority="46"/>
-    <w:lsdException w:name="List Table 2 Accent 1" w:uiPriority="47"/>
-    <w:lsdException w:name="List Table 3 Accent 1" w:uiPriority="48"/>
-    <w:lsdException w:name="List Table 4 Accent 1" w:uiPriority="49"/>
-    <w:lsdException w:name="List Table 5 Dark Accent 1" w:uiPriority="50"/>
-    <w:lsdException w:name="List Table 6 Colorful Accent 1" w:uiPriority="51"/>
-    <w:lsdException w:name="List Table 7 Colorful Accent 1" w:uiPriority="52"/>
-    <w:lsdException w:name="List Table 1 Light Accent 2" w:uiPriority="46"/>
-    <w:lsdException w:name="List Table 2 Accent 2" w:uiPriority="47"/>
-    <w:lsdException w:name="List Table 3 Accent 2" w:uiPriority="48"/>
-    <w:lsdException w:name="List Table 4 Accent 2" w:uiPriority="49"/>
-    <w:lsdException w:name="List Table 5 Dark Accent 2" w:uiPriority="50"/>
-    <w:lsdException w:name="List Table 6 Colorful Accent 2" w:uiPriority="51"/>
-    <w:lsdException w:name="List Table 7 Colorful Accent 2" w:uiPriority="52"/>
-    <w:lsdException w:name="List Table 1 Light Accent 3" w:uiPriority="46"/>
-    <w:lsdException w:name="List Table 2 Accent 3" w:uiPriority="47"/>
-    <w:lsdException w:name="List Table 3 Accent 3" w:uiPriority="48"/>
-    <w:lsdException w:name="List Table 4 Accent 3" w:uiPriority="49"/>
-    <w:lsdException w:name="List Table 5 Dark Accent 3" w:uiPriority="50"/>
-    <w:lsdException w:name="List Table 6 Colorful Accent 3" w:uiPriority="51"/>
-    <w:lsdException w:name="List Table 7 Colorful Accent 3" w:uiPriority="52"/>
-    <w:lsdException w:name="List Table 1 Light Accent 4" w:uiPriority="46"/>
-    <w:lsdException w:name="List Table 2 Accent 4" w:uiPriority="47"/>
-    <w:lsdException w:name="List Table 3 Accent 4" w:uiPriority="48"/>
-    <w:lsdException w:name="List Table 4 Accent 4" w:uiPriority="49"/>
-    <w:lsdException w:name="List Table 5 Dark Accent 4" w:uiPriority="50"/>
-    <w:lsdException w:name="List Table 6 Colorful Accent 4" w:uiPriority="51"/>
-    <w:lsdException w:name="List Table 7 Colorful Accent 4" w:uiPriority="52"/>
-    <w:lsdException w:name="List Table 1 Light Accent 5" w:uiPriority="46"/>
-    <w:lsdException w:name="List Table 2 Accent 5" w:uiPriority="47"/>
-    <w:lsdException w:name="List Table 3 Accent 5" w:uiPriority="48"/>
-    <w:lsdException w:name="List Table 4 Accent 5" w:uiPriority="49"/>
-    <w:lsdException w:name="List Table 5 Dark Accent 5" w:uiPriority="50"/>
-    <w:lsdException w:name="List Table 6 Colorful Accent 5" w:uiPriority="51"/>
-    <w:lsdException w:name="List Table 7 Colorful Accent 5" w:uiPriority="52"/>
-    <w:lsdException w:name="List Table 1 Light Accent 6" w:uiPriority="46"/>
-    <w:lsdException w:name="List Table 2 Accent 6" w:uiPriority="47"/>
-    <w:lsdException w:name="List Table 3 Accent 6" w:uiPriority="48"/>
-    <w:lsdException w:name="List Table 4 Accent 6" w:uiPriority="49"/>
-    <w:lsdException w:name="List Table 5 Dark Accent 6" w:uiPriority="50"/>
-    <w:lsdException w:name="List Table 6 Colorful Accent 6" w:uiPriority="51"/>
-    <w:lsdException w:name="List Table 7 Colorful Accent 6" w:uiPriority="52"/>
+  <w:latentStyles w:defLockedState="0" w:defUIPriority="99" w:defSemiHidden="1" w:defUnhideWhenUsed="1" w:defQFormat="0" w:count="276">
+    <w:lsdException w:name="Normal" w:semiHidden="0" w:uiPriority="0" w:unhideWhenUsed="0" w:qFormat="1"/>
+    <w:lsdException w:name="heading 1" w:semiHidden="0" w:uiPriority="9" w:unhideWhenUsed="0" w:qFormat="1"/>
+    <w:lsdException w:name="heading 2" w:uiPriority="9" w:qFormat="1"/>
+    <w:lsdException w:name="heading 3" w:uiPriority="9" w:qFormat="1"/>
+    <w:lsdException w:name="heading 4" w:uiPriority="9" w:qFormat="1"/>
+    <w:lsdException w:name="heading 5" w:uiPriority="9" w:qFormat="1"/>
+    <w:lsdException w:name="heading 6" w:uiPriority="9" w:qFormat="1"/>
+    <w:lsdException w:name="heading 7" w:uiPriority="9" w:qFormat="1"/>
+    <w:lsdException w:name="heading 8" w:uiPriority="9" w:qFormat="1"/>
+    <w:lsdException w:name="heading 9" w:uiPriority="9" w:qFormat="1"/>
+    <w:lsdException w:name="toc 1" w:uiPriority="39"/>
+    <w:lsdException w:name="toc 2" w:uiPriority="39"/>
+    <w:lsdException w:name="toc 3" w:uiPriority="39"/>
+    <w:lsdException w:name="toc 4" w:uiPriority="39"/>
+    <w:lsdException w:name="toc 5" w:uiPriority="39"/>
+    <w:lsdException w:name="toc 6" w:uiPriority="39"/>
+    <w:lsdException w:name="toc 7" w:uiPriority="39"/>
+    <w:lsdException w:name="toc 8" w:uiPriority="39"/>
+    <w:lsdException w:name="toc 9" w:uiPriority="39"/>
+    <w:lsdException w:name="caption" w:uiPriority="35" w:qFormat="1"/>
+    <w:lsdException w:name="Title" w:semiHidden="0" w:uiPriority="10" w:unhideWhenUsed="0" w:qFormat="1"/>
+    <w:lsdException w:name="Default Paragraph Font" w:uiPriority="1"/>
+    <w:lsdException w:name="Subtitle" w:semiHidden="0" w:uiPriority="11" w:unhideWhenUsed="0" w:qFormat="1"/>
+    <w:lsdException w:name="Strong" w:semiHidden="0" w:uiPriority="22" w:unhideWhenUsed="0" w:qFormat="1"/>
+    <w:lsdException w:name="Emphasis" w:semiHidden="0" w:uiPriority="20" w:unhideWhenUsed="0" w:qFormat="1"/>
+    <w:lsdException w:name="Table Grid" w:semiHidden="0" w:uiPriority="39" w:unhideWhenUsed="0"/>
+    <w:lsdException w:name="Placeholder Text" w:unhideWhenUsed="0"/>
+    <w:lsdException w:name="No Spacing" w:semiHidden="0" w:uiPriority="1" w:unhideWhenUsed="0" w:qFormat="1"/>
+    <w:lsdException w:name="Light Shading" w:semiHidden="0" w:uiPriority="60" w:unhideWhenUsed="0"/>
+    <w:lsdException w:name="Light List" w:semiHidden="0" w:uiPriority="61" w:unhideWhenUsed="0"/>
+    <w:lsdException w:name="Light Grid" w:semiHidden="0" w:uiPriority="62" w:unhideWhenUsed="0"/>
+    <w:lsdException w:name="Medium Shading 1" w:semiHidden="0" w:uiPriority="63" w:unhideWhenUsed="0"/>
+    <w:lsdException w:name="Medium Shading 2" w:semiHidden="0" w:uiPriority="64" w:unhideWhenUsed="0"/>
+    <w:lsdException w:name="Medium List 1" w:semiHidden="0" w:uiPriority="65" w:unhideWhenUsed="0"/>
+    <w:lsdException w:name="Medium List 2" w:semiHidden="0" w:uiPriority="66" w:unhideWhenUsed="0"/>
+    <w:lsdException w:name="Medium Grid 1" w:semiHidden="0" w:uiPriority="67" w:unhideWhenUsed="0"/>
+    <w:lsdException w:name="Medium Grid 2" w:semiHidden="0" w:uiPriority="68" w:unhideWhenUsed="0"/>
+    <w:lsdException w:name="Medium Grid 3" w:semiHidden="0" w:uiPriority="69" w:unhideWhenUsed="0"/>
+    <w:lsdException w:name="Dark List" w:semiHidden="0" w:uiPriority="70" w:unhideWhenUsed="0"/>
+    <w:lsdException w:name="Colorful Shading" w:semiHidden="0" w:uiPriority="71" w:unhideWhenUsed="0"/>
+    <w:lsdException w:name="Colorful List" w:semiHidden="0" w:uiPriority="72" w:unhideWhenUsed="0"/>
+    <w:lsdException w:name="Colorful Grid" w:semiHidden="0" w:uiPriority="73" w:unhideWhenUsed="0"/>
+    <w:lsdException w:name="Light Shading Accent 1" w:semiHidden="0" w:uiPriority="60" w:unhideWhenUsed="0"/>
+    <w:lsdException w:name="Light List Accent 1" w:semiHidden="0" w:uiPriority="61" w:unhideWhenUsed="0"/>
+    <w:lsdException w:name="Light Grid Accent 1" w:semiHidden="0" w:uiPriority="62" w:unhideWhenUsed="0"/>
+    <w:lsdException w:name="Medium Shading 1 Accent 1" w:semiHidden="0" w:uiPriority="63" w:unhideWhenUsed="0"/>
+    <w:lsdException w:name="Medium Shading 2 Accent 1" w:semiHidden="0" w:uiPriority="64" w:unhideWhenUsed="0"/>
+    <w:lsdException w:name="Medium List 1 Accent 1" w:semiHidden="0" w:uiPriority="65" w:unhideWhenUsed="0"/>
+    <w:lsdException w:name="Revision" w:unhideWhenUsed="0"/>
+    <w:lsdException w:name="List Paragraph" w:semiHidden="0" w:uiPriority="34" w:unhideWhenUsed="0" w:qFormat="1"/>
+    <w:lsdException w:name="Quote" w:semiHidden="0" w:uiPriority="29" w:unhideWhenUsed="0" w:qFormat="1"/>
+    <w:lsdException w:name="Intense Quote" w:semiHidden="0" w:uiPriority="30" w:unhideWhenUsed="0" w:qFormat="1"/>
+    <w:lsdException w:name="Medium List 2 Accent 1" w:semiHidden="0" w:uiPriority="66" w:unhideWhenUsed="0"/>
+    <w:lsdException w:name="Medium Grid 1 Accent 1" w:semiHidden="0" w:uiPriority="67" w:unhideWhenUsed="0"/>
+    <w:lsdException w:name="Medium Grid 2 Accent 1" w:semiHidden="0" w:uiPriority="68" w:unhideWhenUsed="0"/>
+    <w:lsdException w:name="Medium Grid 3 Accent 1" w:semiHidden="0" w:uiPriority="69" w:unhideWhenUsed="0"/>
+    <w:lsdException w:name="Dark List Accent 1" w:semiHidden="0" w:uiPriority="70" w:unhideWhenUsed="0"/>
+    <w:lsdException w:name="Colorful Shading Accent 1" w:semiHidden="0" w:uiPriority="71" w:unhideWhenUsed="0"/>
+    <w:lsdException w:name="Colorful List Accent 1" w:semiHidden="0" w:uiPriority="72" w:unhideWhenUsed="0"/>
+    <w:lsdException w:name="Colorful Grid Accent 1" w:semiHidden="0" w:uiPriority="73" w:unhideWhenUsed="0"/>
+    <w:lsdException w:name="Light Shading Accent 2" w:semiHidden="0" w:uiPriority="60" w:unhideWhenUsed="0"/>
+    <w:lsdException w:name="Light List Accent 2" w:semiHidden="0" w:uiPriority="61" w:unhideWhenUsed="0"/>
+    <w:lsdException w:name="Light Grid Accent 2" w:semiHidden="0" w:uiPriority="62" w:unhideWhenUsed="0"/>
+    <w:lsdException w:name="Medium Shading 1 Accent 2" w:semiHidden="0" w:uiPriority="63" w:unhideWhenUsed="0"/>
+    <w:lsdException w:name="Medium Shading 2 Accent 2" w:semiHidden="0" w:uiPriority="64" w:unhideWhenUsed="0"/>
+    <w:lsdException w:name="Medium List 1 Accent 2" w:semiHidden="0" w:uiPriority="65" w:unhideWhenUsed="0"/>
+    <w:lsdException w:name="Medium List 2 Accent 2" w:semiHidden="0" w:uiPriority="66" w:unhideWhenUsed="0"/>
+    <w:lsdException w:name="Medium Grid 1 Accent 2" w:semiHidden="0" w:uiPriority="67" w:unhideWhenUsed="0"/>
+    <w:lsdException w:name="Medium Grid 2 Accent 2" w:semiHidden="0" w:uiPriority="68" w:unhideWhenUsed="0"/>
+    <w:lsdException w:name="Medium Grid 3 Accent 2" w:semiHidden="0" w:uiPriority="69" w:unhideWhenUsed="0"/>
+    <w:lsdException w:name="Dark List Accent 2" w:semiHidden="0" w:uiPriority="70" w:unhideWhenUsed="0"/>
+    <w:lsdException w:name="Colorful Shading Accent 2" w:semiHidden="0" w:uiPriority="71" w:unhideWhenUsed="0"/>
+    <w:lsdException w:name="Colorful List Accent 2" w:semiHidden="0" w:uiPriority="72" w:unhideWhenUsed="0"/>
+    <w:lsdException w:name="Colorful Grid Accent 2" w:semiHidden="0" w:uiPriority="73" w:unhideWhenUsed="0"/>
+    <w:lsdException w:name="Light Shading Accent 3" w:semiHidden="0" w:uiPriority="60" w:unhideWhenUsed="0"/>
+    <w:lsdException w:name="Light List Accent 3" w:semiHidden="0" w:uiPriority="61" w:unhideWhenUsed="0"/>
+    <w:lsdException w:name="Light Grid Accent 3" w:semiHidden="0" w:uiPriority="62" w:unhideWhenUsed="0"/>
+    <w:lsdException w:name="Medium Shading 1 Accent 3" w:semiHidden="0" w:uiPriority="63" w:unhideWhenUsed="0"/>
+    <w:lsdException w:name="Medium Shading 2 Accent 3" w:semiHidden="0" w:uiPriority="64" w:unhideWhenUsed="0"/>
+    <w:lsdException w:name="Medium List 1 Accent 3" w:semiHidden="0" w:uiPriority="65" w:unhideWhenUsed="0"/>
+    <w:lsdException w:name="Medium List 2 Accent 3" w:semiHidden="0" w:uiPriority="66" w:unhideWhenUsed="0"/>
+    <w:lsdException w:name="Medium Grid 1 Accent 3" w:semiHidden="0" w:uiPriority="67" w:unhideWhenUsed="0"/>
+    <w:lsdException w:name="Medium Grid 2 Accent 3" w:semiHidden="0" w:uiPriority="68" w:unhideWhenUsed="0"/>
+    <w:lsdException w:name="Medium Grid 3 Accent 3" w:semiHidden="0" w:uiPriority="69" w:unhideWhenUsed="0"/>
+    <w:lsdException w:name="Dark List Accent 3" w:semiHidden="0" w:uiPriority="70" w:unhideWhenUsed="0"/>
+    <w:lsdException w:name="Colorful Shading Accent 3" w:semiHidden="0" w:uiPriority="71" w:unhideWhenUsed="0"/>
+    <w:lsdException w:name="Colorful List Accent 3" w:semiHidden="0" w:uiPriority="72" w:unhideWhenUsed="0"/>
+    <w:lsdException w:name="Colorful Grid Accent 3" w:semiHidden="0" w:uiPriority="73" w:unhideWhenUsed="0"/>
+    <w:lsdException w:name="Light Shading Accent 4" w:semiHidden="0" w:uiPriority="60" w:unhideWhenUsed="0"/>
+    <w:lsdException w:name="Light List Accent 4" w:semiHidden="0" w:uiPriority="61" w:unhideWhenUsed="0"/>
+    <w:lsdException w:name="Light Grid Accent 4" w:semiHidden="0" w:uiPriority="62" w:unhideWhenUsed="0"/>
+    <w:lsdException w:name="Medium Shading 1 Accent 4" w:semiHidden="0" w:uiPriority="63" w:unhideWhenUsed="0"/>
+    <w:lsdException w:name="Medium Shading 2 Accent 4" w:semiHidden="0" w:uiPriority="64" w:unhideWhenUsed="0"/>
+    <w:lsdException w:name="Medium List 1 Accent 4" w:semiHidden="0" w:uiPriority="65" w:unhideWhenUsed="0"/>
+    <w:lsdException w:name="Medium List 2 Accent 4" w:semiHidden="0" w:uiPriority="66" w:unhideWhenUsed="0"/>
+    <w:lsdException w:name="Medium Grid 1 Accent 4" w:semiHidden="0" w:uiPriority="67" w:unhideWhenUsed="0"/>
+    <w:lsdException w:name="Medium Grid 2 Accent 4" w:semiHidden="0" w:uiPriority="68" w:unhideWhenUsed="0"/>
+    <w:lsdException w:name="Medium Grid 3 Accent 4" w:semiHidden="0" w:uiPriority="69" w:unhideWhenUsed="0"/>
+    <w:lsdException w:name="Dark List Accent 4" w:semiHidden="0" w:uiPriority="70" w:unhideWhenUsed="0"/>
+    <w:lsdException w:name="Colorful Shading Accent 4" w:semiHidden="0" w:uiPriority="71" w:unhideWhenUsed="0"/>
+    <w:lsdException w:name="Colorful List Accent 4" w:semiHidden="0" w:uiPriority="72" w:unhideWhenUsed="0"/>
+    <w:lsdException w:name="Colorful Grid Accent 4" w:semiHidden="0" w:uiPriority="73" w:unhideWhenUsed="0"/>
+    <w:lsdException w:name="Light Shading Accent 5" w:semiHidden="0" w:uiPriority="60" w:unhideWhenUsed="0"/>
+    <w:lsdException w:name="Light List Accent 5" w:semiHidden="0" w:uiPriority="61" w:unhideWhenUsed="0"/>
+    <w:lsdException w:name="Light Grid Accent 5" w:semiHidden="0" w:uiPriority="62" w:unhideWhenUsed="0"/>
+    <w:lsdException w:name="Medium Shading 1 Accent 5" w:semiHidden="0" w:uiPriority="63" w:unhideWhenUsed="0"/>
+    <w:lsdException w:name="Medium Shading 2 Accent 5" w:semiHidden="0" w:uiPriority="64" w:unhideWhenUsed="0"/>
+    <w:lsdException w:name="Medium List 1 Accent 5" w:semiHidden="0" w:uiPriority="65" w:unhideWhenUsed="0"/>
+    <w:lsdException w:name="Medium List 2 Accent 5" w:semiHidden="0" w:uiPriority="66" w:unhideWhenUsed="0"/>
+    <w:lsdException w:name="Medium Grid 1 Accent 5" w:semiHidden="0" w:uiPriority="67" w:unhideWhenUsed="0"/>
+    <w:lsdException w:name="Medium Grid 2 Accent 5" w:semiHidden="0" w:uiPriority="68" w:unhideWhenUsed="0"/>
+    <w:lsdException w:name="Medium Grid 3 Accent 5" w:semiHidden="0" w:uiPriority="69" w:unhideWhenUsed="0"/>
+    <w:lsdException w:name="Dark List Accent 5" w:semiHidden="0" w:uiPriority="70" w:unhideWhenUsed="0"/>
+    <w:lsdException w:name="Colorful Shading Accent 5" w:semiHidden="0" w:uiPriority="71" w:unhideWhenUsed="0"/>
+    <w:lsdException w:name="Colorful List Accent 5" w:semiHidden="0" w:uiPriority="72" w:unhideWhenUsed="0"/>
+    <w:lsdException w:name="Colorful Grid Accent 5" w:semiHidden="0" w:uiPriority="73" w:unhideWhenUsed="0"/>
+    <w:lsdException w:name="Light Shading Accent 6" w:semiHidden="0" w:uiPriority="60" w:unhideWhenUsed="0"/>
+    <w:lsdException w:name="Light List Accent 6" w:semiHidden="0" w:uiPriority="61" w:unhideWhenUsed="0"/>
+    <w:lsdException w:name="Light Grid Accent 6" w:semiHidden="0" w:uiPriority="62" w:unhideWhenUsed="0"/>
+    <w:lsdException w:name="Medium Shading 1 Accent 6" w:semiHidden="0" w:uiPriority="63" w:unhideWhenUsed="0"/>
+    <w:lsdException w:name="Medium Shading 2 Accent 6" w:semiHidden="0" w:uiPriority="64" w:unhideWhenUsed="0"/>
+    <w:lsdException w:name="Medium List 1 Accent 6" w:semiHidden="0" w:uiPriority="65" w:unhideWhenUsed="0"/>
+    <w:lsdException w:name="Medium List 2 Accent 6" w:semiHidden="0" w:uiPriority="66" w:unhideWhenUsed="0"/>
+    <w:lsdException w:name="Medium Grid 1 Accent 6" w:semiHidden="0" w:uiPriority="67" w:unhideWhenUsed="0"/>
+    <w:lsdException w:name="Medium Grid 2 Accent 6" w:semiHidden="0" w:uiPriority="68" w:unhideWhenUsed="0"/>
+    <w:lsdException w:name="Medium Grid 3 Accent 6" w:semiHidden="0" w:uiPriority="69" w:unhideWhenUsed="0"/>
+    <w:lsdException w:name="Dark List Accent 6" w:semiHidden="0" w:uiPriority="70" w:unhideWhenUsed="0"/>
+    <w:lsdException w:name="Colorful Shading Accent 6" w:semiHidden="0" w:uiPriority="71" w:unhideWhenUsed="0"/>
+    <w:lsdException w:name="Colorful List Accent 6" w:semiHidden="0" w:uiPriority="72" w:unhideWhenUsed="0"/>
+    <w:lsdException w:name="Colorful Grid Accent 6" w:semiHidden="0" w:uiPriority="73" w:unhideWhenUsed="0"/>
+    <w:lsdException w:name="Subtle Emphasis" w:semiHidden="0" w:uiPriority="19" w:unhideWhenUsed="0" w:qFormat="1"/>
+    <w:lsdException w:name="Intense Emphasis" w:semiHidden="0" w:uiPriority="21" w:unhideWhenUsed="0" w:qFormat="1"/>
+    <w:lsdException w:name="Subtle Reference" w:semiHidden="0" w:uiPriority="31" w:unhideWhenUsed="0" w:qFormat="1"/>
+    <w:lsdException w:name="Intense Reference" w:semiHidden="0" w:uiPriority="32" w:unhideWhenUsed="0" w:qFormat="1"/>
+    <w:lsdException w:name="Book Title" w:semiHidden="0" w:uiPriority="33" w:unhideWhenUsed="0" w:qFormat="1"/>
+    <w:lsdException w:name="Bibliography" w:uiPriority="37"/>
+    <w:lsdException w:name="TOC Heading" w:uiPriority="39" w:qFormat="1"/>
+  </w:latentStyles>
+  <w:style w:type="paragraph" w:default="1" w:styleId="Normal">
+    <w:name w:val="Normal"/>
+    <w:qFormat/>
+  </w:style>
+  <w:style w:type="paragraph" w:styleId="Heading2">
+    <w:name w:val="heading 2"/>
+    <w:basedOn w:val="Normal"/>
+    <w:next w:val="Normal"/>
+    <w:link w:val="Heading2Char"/>
+    <w:uiPriority w:val="9"/>
+    <w:unhideWhenUsed/>
+    <w:qFormat/>
+    <w:rsid w:val="0057048F"/>
+    <w:pPr>
+      <w:keepNext/>
+      <w:keepLines/>
+      <w:spacing w:before="200" w:line="276" w:lineRule="auto"/>
+      <w:outlineLvl w:val="1"/>
+    </w:pPr>
+    <w:rPr>
+      <w:rFonts w:asciiTheme="majorHAnsi" w:eastAsiaTheme="majorEastAsia" w:hAnsiTheme="majorHAnsi" w:cstheme="majorBidi"/>
+      <w:b/>
+      <w:bCs/>
+      <w:color w:val="5B9BD5" w:themeColor="accent1"/>
+      <w:sz w:val="26"/>
+      <w:szCs w:val="26"/>
+    </w:rPr>
+  </w:style>
+  <w:style w:type="character" w:default="1" w:styleId="DefaultParagraphFont">
+    <w:name w:val="Default Paragraph Font"/>
+    <w:uiPriority w:val="1"/>
+    <w:semiHidden/>
+    <w:unhideWhenUsed/>
+  </w:style>
+  <w:style w:type="table" w:default="1" w:styleId="TableNormal">
+    <w:name w:val="Normal Table"/>
+    <w:uiPriority w:val="99"/>
+    <w:semiHidden/>
+    <w:unhideWhenUsed/>
+    <w:tblPr>
+      <w:tblInd w:w="0" w:type="dxa"/>
+      <w:tblCellMar>
+        <w:top w:w="0" w:type="dxa"/>
+        <w:left w:w="108" w:type="dxa"/>
+        <w:bottom w:w="0" w:type="dxa"/>
+        <w:right w:w="108" w:type="dxa"/>
+      </w:tblCellMar>
+    </w:tblPr>
+  </w:style>
+  <w:style w:type="numbering" w:default="1" w:styleId="NoList">
+    <w:name w:val="No List"/>
+    <w:uiPriority w:val="99"/>
+    <w:semiHidden/>
+    <w:unhideWhenUsed/>
+  </w:style>
+  <w:style w:type="character" w:customStyle="1" w:styleId="Heading2Char">
+    <w:name w:val="Heading 2 Char"/>
+    <w:basedOn w:val="DefaultParagraphFont"/>
+    <w:link w:val="Heading2"/>
+    <w:uiPriority w:val="9"/>
+    <w:rsid w:val="0057048F"/>
+    <w:rPr>
+      <w:rFonts w:asciiTheme="majorHAnsi" w:eastAsiaTheme="majorEastAsia" w:hAnsiTheme="majorHAnsi" w:cstheme="majorBidi"/>
+      <w:b/>
+      <w:bCs/>
+      <w:color w:val="5B9BD5" w:themeColor="accent1"/>
+      <w:sz w:val="26"/>
+      <w:szCs w:val="26"/>
+    </w:rPr>
+  </w:style>
+  <w:style w:type="paragraph" w:styleId="BalloonText">
+    <w:name w:val="Balloon Text"/>
+    <w:basedOn w:val="Normal"/>
+    <w:link w:val="BalloonTextChar"/>
+    <w:uiPriority w:val="99"/>
+    <w:semiHidden/>
+    <w:unhideWhenUsed/>
+    <w:rsid w:val="005361B6"/>
+    <w:rPr>
+      <w:rFonts w:ascii="Lucida Grande" w:hAnsi="Lucida Grande" w:cs="Lucida Grande"/>
+      <w:sz w:val="18"/>
+      <w:szCs w:val="18"/>
+    </w:rPr>
+  </w:style>
+  <w:style w:type="character" w:customStyle="1" w:styleId="BalloonTextChar">
+    <w:name w:val="Balloon Text Char"/>
+    <w:basedOn w:val="DefaultParagraphFont"/>
+    <w:link w:val="BalloonText"/>
+    <w:uiPriority w:val="99"/>
+    <w:semiHidden/>
+    <w:rsid w:val="005361B6"/>
+    <w:rPr>
+      <w:rFonts w:ascii="Lucida Grande" w:hAnsi="Lucida Grande" w:cs="Lucida Grande"/>
+      <w:sz w:val="18"/>
+      <w:szCs w:val="18"/>
+    </w:rPr>
+  </w:style>
+</w:styles>
+</file>
+
+<file path=word/stylesWithEffects.xml><?xml version="1.0" encoding="utf-8"?>
+<w:styles xmlns:wpc="http://schemas.microsoft.com/office/word/2010/wordprocessingCanvas" xmlns:mo="http://schemas.microsoft.com/office/mac/office/2008/main" xmlns:mc="http://schemas.openxmlformats.org/markup-compatibility/2006" xmlns:mv="urn:schemas-microsoft-com:mac:vml" xmlns:o="urn:schemas-microsoft-com:office:office" xmlns:r="http://schemas.openxmlformats.org/officeDocument/2006/relationships" xmlns:m="http://schemas.openxmlformats.org/officeDocument/2006/math" xmlns:v="urn:schemas-microsoft-com:vml" xmlns:wp14="http://schemas.microsoft.com/office/word/2010/wordprocessingDrawing" xmlns:wp="http://schemas.openxmlformats.org/drawingml/2006/wordprocessingDrawing" xmlns:w10="urn:schemas-microsoft-com:office:word" xmlns:w="http://schemas.openxmlformats.org/wordprocessingml/2006/main" xmlns:w14="http://schemas.microsoft.com/office/word/2010/wordml" xmlns:wpg="http://schemas.microsoft.com/office/word/2010/wordprocessingGroup" xmlns:wpi="http://schemas.microsoft.com/office/word/2010/wordprocessingInk" xmlns:wne="http://schemas.microsoft.com/office/word/2006/wordml" xmlns:wps="http://schemas.microsoft.com/office/word/2010/wordprocessingShape" mc:Ignorable="w14 wp14">
+  <w:docDefaults>
+    <w:rPrDefault>
+      <w:rPr>
+        <w:rFonts w:asciiTheme="minorHAnsi" w:eastAsiaTheme="minorHAnsi" w:hAnsiTheme="minorHAnsi" w:cstheme="minorBidi"/>
+        <w:sz w:val="24"/>
+        <w:szCs w:val="24"/>
+        <w:lang w:val="en-US" w:eastAsia="en-US" w:bidi="ar-SA"/>
+      </w:rPr>
+    </w:rPrDefault>
+    <w:pPrDefault/>
+  </w:docDefaults>
+  <w:latentStyles w:defLockedState="0" w:defUIPriority="99" w:defSemiHidden="1" w:defUnhideWhenUsed="1" w:defQFormat="0" w:count="276">
+    <w:lsdException w:name="Normal" w:semiHidden="0" w:uiPriority="0" w:unhideWhenUsed="0" w:qFormat="1"/>
+    <w:lsdException w:name="heading 1" w:semiHidden="0" w:uiPriority="9" w:unhideWhenUsed="0" w:qFormat="1"/>
+    <w:lsdException w:name="heading 2" w:uiPriority="9" w:qFormat="1"/>
+    <w:lsdException w:name="heading 3" w:uiPriority="9" w:qFormat="1"/>
+    <w:lsdException w:name="heading 4" w:uiPriority="9" w:qFormat="1"/>
+    <w:lsdException w:name="heading 5" w:uiPriority="9" w:qFormat="1"/>
+    <w:lsdException w:name="heading 6" w:uiPriority="9" w:qFormat="1"/>
+    <w:lsdException w:name="heading 7" w:uiPriority="9" w:qFormat="1"/>
+    <w:lsdException w:name="heading 8" w:uiPriority="9" w:qFormat="1"/>
+    <w:lsdException w:name="heading 9" w:uiPriority="9" w:qFormat="1"/>
+    <w:lsdException w:name="toc 1" w:uiPriority="39"/>
+    <w:lsdException w:name="toc 2" w:uiPriority="39"/>
+    <w:lsdException w:name="toc 3" w:uiPriority="39"/>
+    <w:lsdException w:name="toc 4" w:uiPriority="39"/>
+    <w:lsdException w:name="toc 5" w:uiPriority="39"/>
+    <w:lsdException w:name="toc 6" w:uiPriority="39"/>
+    <w:lsdException w:name="toc 7" w:uiPriority="39"/>
+    <w:lsdException w:name="toc 8" w:uiPriority="39"/>
+    <w:lsdException w:name="toc 9" w:uiPriority="39"/>
+    <w:lsdException w:name="caption" w:uiPriority="35" w:qFormat="1"/>
+    <w:lsdException w:name="Title" w:semiHidden="0" w:uiPriority="10" w:unhideWhenUsed="0" w:qFormat="1"/>
+    <w:lsdException w:name="Default Paragraph Font" w:uiPriority="1"/>
+    <w:lsdException w:name="Subtitle" w:semiHidden="0" w:uiPriority="11" w:unhideWhenUsed="0" w:qFormat="1"/>
+    <w:lsdException w:name="Strong" w:semiHidden="0" w:uiPriority="22" w:unhideWhenUsed="0" w:qFormat="1"/>
+    <w:lsdException w:name="Emphasis" w:semiHidden="0" w:uiPriority="20" w:unhideWhenUsed="0" w:qFormat="1"/>
+    <w:lsdException w:name="Table Grid" w:semiHidden="0" w:uiPriority="39" w:unhideWhenUsed="0"/>
+    <w:lsdException w:name="Placeholder Text" w:unhideWhenUsed="0"/>
+    <w:lsdException w:name="No Spacing" w:semiHidden="0" w:uiPriority="1" w:unhideWhenUsed="0" w:qFormat="1"/>
+    <w:lsdException w:name="Light Shading" w:semiHidden="0" w:uiPriority="60" w:unhideWhenUsed="0"/>
+    <w:lsdException w:name="Light List" w:semiHidden="0" w:uiPriority="61" w:unhideWhenUsed="0"/>
+    <w:lsdException w:name="Light Grid" w:semiHidden="0" w:uiPriority="62" w:unhideWhenUsed="0"/>
+    <w:lsdException w:name="Medium Shading 1" w:semiHidden="0" w:uiPriority="63" w:unhideWhenUsed="0"/>
+    <w:lsdException w:name="Medium Shading 2" w:semiHidden="0" w:uiPriority="64" w:unhideWhenUsed="0"/>
+    <w:lsdException w:name="Medium List 1" w:semiHidden="0" w:uiPriority="65" w:unhideWhenUsed="0"/>
+    <w:lsdException w:name="Medium List 2" w:semiHidden="0" w:uiPriority="66" w:unhideWhenUsed="0"/>
+    <w:lsdException w:name="Medium Grid 1" w:semiHidden="0" w:uiPriority="67" w:unhideWhenUsed="0"/>
+    <w:lsdException w:name="Medium Grid 2" w:semiHidden="0" w:uiPriority="68" w:unhideWhenUsed="0"/>
+    <w:lsdException w:name="Medium Grid 3" w:semiHidden="0" w:uiPriority="69" w:unhideWhenUsed="0"/>
+    <w:lsdException w:name="Dark List" w:semiHidden="0" w:uiPriority="70" w:unhideWhenUsed="0"/>
+    <w:lsdException w:name="Colorful Shading" w:semiHidden="0" w:uiPriority="71" w:unhideWhenUsed="0"/>
+    <w:lsdException w:name="Colorful List" w:semiHidden="0" w:uiPriority="72" w:unhideWhenUsed="0"/>
+    <w:lsdException w:name="Colorful Grid" w:semiHidden="0" w:uiPriority="73" w:unhideWhenUsed="0"/>
+    <w:lsdException w:name="Light Shading Accent 1" w:semiHidden="0" w:uiPriority="60" w:unhideWhenUsed="0"/>
+    <w:lsdException w:name="Light List Accent 1" w:semiHidden="0" w:uiPriority="61" w:unhideWhenUsed="0"/>
+    <w:lsdException w:name="Light Grid Accent 1" w:semiHidden="0" w:uiPriority="62" w:unhideWhenUsed="0"/>
+    <w:lsdException w:name="Medium Shading 1 Accent 1" w:semiHidden="0" w:uiPriority="63" w:unhideWhenUsed="0"/>
+    <w:lsdException w:name="Medium Shading 2 Accent 1" w:semiHidden="0" w:uiPriority="64" w:unhideWhenUsed="0"/>
+    <w:lsdException w:name="Medium List 1 Accent 1" w:semiHidden="0" w:uiPriority="65" w:unhideWhenUsed="0"/>
+    <w:lsdException w:name="Revision" w:unhideWhenUsed="0"/>
+    <w:lsdException w:name="List Paragraph" w:semiHidden="0" w:uiPriority="34" w:unhideWhenUsed="0" w:qFormat="1"/>
+    <w:lsdException w:name="Quote" w:semiHidden="0" w:uiPriority="29" w:unhideWhenUsed="0" w:qFormat="1"/>
+    <w:lsdException w:name="Intense Quote" w:semiHidden="0" w:uiPriority="30" w:unhideWhenUsed="0" w:qFormat="1"/>
+    <w:lsdException w:name="Medium List 2 Accent 1" w:semiHidden="0" w:uiPriority="66" w:unhideWhenUsed="0"/>
+    <w:lsdException w:name="Medium Grid 1 Accent 1" w:semiHidden="0" w:uiPriority="67" w:unhideWhenUsed="0"/>
+    <w:lsdException w:name="Medium Grid 2 Accent 1" w:semiHidden="0" w:uiPriority="68" w:unhideWhenUsed="0"/>
+    <w:lsdException w:name="Medium Grid 3 Accent 1" w:semiHidden="0" w:uiPriority="69" w:unhideWhenUsed="0"/>
+    <w:lsdException w:name="Dark List Accent 1" w:semiHidden="0" w:uiPriority="70" w:unhideWhenUsed="0"/>
+    <w:lsdException w:name="Colorful Shading Accent 1" w:semiHidden="0" w:uiPriority="71" w:unhideWhenUsed="0"/>
+    <w:lsdException w:name="Colorful List Accent 1" w:semiHidden="0" w:uiPriority="72" w:unhideWhenUsed="0"/>
+    <w:lsdException w:name="Colorful Grid Accent 1" w:semiHidden="0" w:uiPriority="73" w:unhideWhenUsed="0"/>
+    <w:lsdException w:name="Light Shading Accent 2" w:semiHidden="0" w:uiPriority="60" w:unhideWhenUsed="0"/>
+    <w:lsdException w:name="Light List Accent 2" w:semiHidden="0" w:uiPriority="61" w:unhideWhenUsed="0"/>
+    <w:lsdException w:name="Light Grid Accent 2" w:semiHidden="0" w:uiPriority="62" w:unhideWhenUsed="0"/>
+    <w:lsdException w:name="Medium Shading 1 Accent 2" w:semiHidden="0" w:uiPriority="63" w:unhideWhenUsed="0"/>
+    <w:lsdException w:name="Medium Shading 2 Accent 2" w:semiHidden="0" w:uiPriority="64" w:unhideWhenUsed="0"/>
+    <w:lsdException w:name="Medium List 1 Accent 2" w:semiHidden="0" w:uiPriority="65" w:unhideWhenUsed="0"/>
+    <w:lsdException w:name="Medium List 2 Accent 2" w:semiHidden="0" w:uiPriority="66" w:unhideWhenUsed="0"/>
+    <w:lsdException w:name="Medium Grid 1 Accent 2" w:semiHidden="0" w:uiPriority="67" w:unhideWhenUsed="0"/>
+    <w:lsdException w:name="Medium Grid 2 Accent 2" w:semiHidden="0" w:uiPriority="68" w:unhideWhenUsed="0"/>
+    <w:lsdException w:name="Medium Grid 3 Accent 2" w:semiHidden="0" w:uiPriority="69" w:unhideWhenUsed="0"/>
+    <w:lsdException w:name="Dark List Accent 2" w:semiHidden="0" w:uiPriority="70" w:unhideWhenUsed="0"/>
+    <w:lsdException w:name="Colorful Shading Accent 2" w:semiHidden="0" w:uiPriority="71" w:unhideWhenUsed="0"/>
+    <w:lsdException w:name="Colorful List Accent 2" w:semiHidden="0" w:uiPriority="72" w:unhideWhenUsed="0"/>
+    <w:lsdException w:name="Colorful Grid Accent 2" w:semiHidden="0" w:uiPriority="73" w:unhideWhenUsed="0"/>
+    <w:lsdException w:name="Light Shading Accent 3" w:semiHidden="0" w:uiPriority="60" w:unhideWhenUsed="0"/>
+    <w:lsdException w:name="Light List Accent 3" w:semiHidden="0" w:uiPriority="61" w:unhideWhenUsed="0"/>
+    <w:lsdException w:name="Light Grid Accent 3" w:semiHidden="0" w:uiPriority="62" w:unhideWhenUsed="0"/>
+    <w:lsdException w:name="Medium Shading 1 Accent 3" w:semiHidden="0" w:uiPriority="63" w:unhideWhenUsed="0"/>
+    <w:lsdException w:name="Medium Shading 2 Accent 3" w:semiHidden="0" w:uiPriority="64" w:unhideWhenUsed="0"/>
+    <w:lsdException w:name="Medium List 1 Accent 3" w:semiHidden="0" w:uiPriority="65" w:unhideWhenUsed="0"/>
+    <w:lsdException w:name="Medium List 2 Accent 3" w:semiHidden="0" w:uiPriority="66" w:unhideWhenUsed="0"/>
+    <w:lsdException w:name="Medium Grid 1 Accent 3" w:semiHidden="0" w:uiPriority="67" w:unhideWhenUsed="0"/>
+    <w:lsdException w:name="Medium Grid 2 Accent 3" w:semiHidden="0" w:uiPriority="68" w:unhideWhenUsed="0"/>
+    <w:lsdException w:name="Medium Grid 3 Accent 3" w:semiHidden="0" w:uiPriority="69" w:unhideWhenUsed="0"/>
+    <w:lsdException w:name="Dark List Accent 3" w:semiHidden="0" w:uiPriority="70" w:unhideWhenUsed="0"/>
+    <w:lsdException w:name="Colorful Shading Accent 3" w:semiHidden="0" w:uiPriority="71" w:unhideWhenUsed="0"/>
+    <w:lsdException w:name="Colorful List Accent 3" w:semiHidden="0" w:uiPriority="72" w:unhideWhenUsed="0"/>
+    <w:lsdException w:name="Colorful Grid Accent 3" w:semiHidden="0" w:uiPriority="73" w:unhideWhenUsed="0"/>
+    <w:lsdException w:name="Light Shading Accent 4" w:semiHidden="0" w:uiPriority="60" w:unhideWhenUsed="0"/>
+    <w:lsdException w:name="Light List Accent 4" w:semiHidden="0" w:uiPriority="61" w:unhideWhenUsed="0"/>
+    <w:lsdException w:name="Light Grid Accent 4" w:semiHidden="0" w:uiPriority="62" w:unhideWhenUsed="0"/>
+    <w:lsdException w:name="Medium Shading 1 Accent 4" w:semiHidden="0" w:uiPriority="63" w:unhideWhenUsed="0"/>
+    <w:lsdException w:name="Medium Shading 2 Accent 4" w:semiHidden="0" w:uiPriority="64" w:unhideWhenUsed="0"/>
+    <w:lsdException w:name="Medium List 1 Accent 4" w:semiHidden="0" w:uiPriority="65" w:unhideWhenUsed="0"/>
+    <w:lsdException w:name="Medium List 2 Accent 4" w:semiHidden="0" w:uiPriority="66" w:unhideWhenUsed="0"/>
+    <w:lsdException w:name="Medium Grid 1 Accent 4" w:semiHidden="0" w:uiPriority="67" w:unhideWhenUsed="0"/>
+    <w:lsdException w:name="Medium Grid 2 Accent 4" w:semiHidden="0" w:uiPriority="68" w:unhideWhenUsed="0"/>
+    <w:lsdException w:name="Medium Grid 3 Accent 4" w:semiHidden="0" w:uiPriority="69" w:unhideWhenUsed="0"/>
+    <w:lsdException w:name="Dark List Accent 4" w:semiHidden="0" w:uiPriority="70" w:unhideWhenUsed="0"/>
+    <w:lsdException w:name="Colorful Shading Accent 4" w:semiHidden="0" w:uiPriority="71" w:unhideWhenUsed="0"/>
+    <w:lsdException w:name="Colorful List Accent 4" w:semiHidden="0" w:uiPriority="72" w:unhideWhenUsed="0"/>
+    <w:lsdException w:name="Colorful Grid Accent 4" w:semiHidden="0" w:uiPriority="73" w:unhideWhenUsed="0"/>
+    <w:lsdException w:name="Light Shading Accent 5" w:semiHidden="0" w:uiPriority="60" w:unhideWhenUsed="0"/>
+    <w:lsdException w:name="Light List Accent 5" w:semiHidden="0" w:uiPriority="61" w:unhideWhenUsed="0"/>
+    <w:lsdException w:name="Light Grid Accent 5" w:semiHidden="0" w:uiPriority="62" w:unhideWhenUsed="0"/>
+    <w:lsdException w:name="Medium Shading 1 Accent 5" w:semiHidden="0" w:uiPriority="63" w:unhideWhenUsed="0"/>
+    <w:lsdException w:name="Medium Shading 2 Accent 5" w:semiHidden="0" w:uiPriority="64" w:unhideWhenUsed="0"/>
+    <w:lsdException w:name="Medium List 1 Accent 5" w:semiHidden="0" w:uiPriority="65" w:unhideWhenUsed="0"/>
+    <w:lsdException w:name="Medium List 2 Accent 5" w:semiHidden="0" w:uiPriority="66" w:unhideWhenUsed="0"/>
+    <w:lsdException w:name="Medium Grid 1 Accent 5" w:semiHidden="0" w:uiPriority="67" w:unhideWhenUsed="0"/>
+    <w:lsdException w:name="Medium Grid 2 Accent 5" w:semiHidden="0" w:uiPriority="68" w:unhideWhenUsed="0"/>
+    <w:lsdException w:name="Medium Grid 3 Accent 5" w:semiHidden="0" w:uiPriority="69" w:unhideWhenUsed="0"/>
+    <w:lsdException w:name="Dark List Accent 5" w:semiHidden="0" w:uiPriority="70" w:unhideWhenUsed="0"/>
+    <w:lsdException w:name="Colorful Shading Accent 5" w:semiHidden="0" w:uiPriority="71" w:unhideWhenUsed="0"/>
+    <w:lsdException w:name="Colorful List Accent 5" w:semiHidden="0" w:uiPriority="72" w:unhideWhenUsed="0"/>
+    <w:lsdException w:name="Colorful Grid Accent 5" w:semiHidden="0" w:uiPriority="73" w:unhideWhenUsed="0"/>
+    <w:lsdException w:name="Light Shading Accent 6" w:semiHidden="0" w:uiPriority="60" w:unhideWhenUsed="0"/>
+    <w:lsdException w:name="Light List Accent 6" w:semiHidden="0" w:uiPriority="61" w:unhideWhenUsed="0"/>
+    <w:lsdException w:name="Light Grid Accent 6" w:semiHidden="0" w:uiPriority="62" w:unhideWhenUsed="0"/>
+    <w:lsdException w:name="Medium Shading 1 Accent 6" w:semiHidden="0" w:uiPriority="63" w:unhideWhenUsed="0"/>
+    <w:lsdException w:name="Medium Shading 2 Accent 6" w:semiHidden="0" w:uiPriority="64" w:unhideWhenUsed="0"/>
+    <w:lsdException w:name="Medium List 1 Accent 6" w:semiHidden="0" w:uiPriority="65" w:unhideWhenUsed="0"/>
+    <w:lsdException w:name="Medium List 2 Accent 6" w:semiHidden="0" w:uiPriority="66" w:unhideWhenUsed="0"/>
+    <w:lsdException w:name="Medium Grid 1 Accent 6" w:semiHidden="0" w:uiPriority="67" w:unhideWhenUsed="0"/>
+    <w:lsdException w:name="Medium Grid 2 Accent 6" w:semiHidden="0" w:uiPriority="68" w:unhideWhenUsed="0"/>
+    <w:lsdException w:name="Medium Grid 3 Accent 6" w:semiHidden="0" w:uiPriority="69" w:unhideWhenUsed="0"/>
+    <w:lsdException w:name="Dark List Accent 6" w:semiHidden="0" w:uiPriority="70" w:unhideWhenUsed="0"/>
+    <w:lsdException w:name="Colorful Shading Accent 6" w:semiHidden="0" w:uiPriority="71" w:unhideWhenUsed="0"/>
+    <w:lsdException w:name="Colorful List Accent 6" w:semiHidden="0" w:uiPriority="72" w:unhideWhenUsed="0"/>
+    <w:lsdException w:name="Colorful Grid Accent 6" w:semiHidden="0" w:uiPriority="73" w:unhideWhenUsed="0"/>
+    <w:lsdException w:name="Subtle Emphasis" w:semiHidden="0" w:uiPriority="19" w:unhideWhenUsed="0" w:qFormat="1"/>
+    <w:lsdException w:name="Intense Emphasis" w:semiHidden="0" w:uiPriority="21" w:unhideWhenUsed="0" w:qFormat="1"/>
+    <w:lsdException w:name="Subtle Reference" w:semiHidden="0" w:uiPriority="31" w:unhideWhenUsed="0" w:qFormat="1"/>
+    <w:lsdException w:name="Intense Reference" w:semiHidden="0" w:uiPriority="32" w:unhideWhenUsed="0" w:qFormat="1"/>
+    <w:lsdException w:name="Book Title" w:semiHidden="0" w:uiPriority="33" w:unhideWhenUsed="0" w:qFormat="1"/>
+    <w:lsdException w:name="Bibliography" w:uiPriority="37"/>
+    <w:lsdException w:name="TOC Heading" w:uiPriority="39" w:qFormat="1"/>
   </w:latentStyles>
   <w:style w:type="paragraph" w:default="1" w:styleId="Normal">
     <w:name w:val="Normal"/>
@@ -2731,52 +3015,52 @@
     </dgm:pt>
   </dgm:ptLst>
   <dgm:cxnLst>
+    <dgm:cxn modelId="{C794C2C2-4E98-AF47-8F1E-C727B9C3CB42}" type="presOf" srcId="{F26ADDE3-1B5D-6147-9239-ADA7C267FF20}" destId="{28B97C09-2824-B547-9B4D-CDC07F5169ED}" srcOrd="0" destOrd="0" presId="urn:microsoft.com/office/officeart/2005/8/layout/StepDownProcess"/>
+    <dgm:cxn modelId="{C09C27D4-61A7-2749-9175-CCB5A1B55AA6}" type="presOf" srcId="{D140B282-7E93-CB45-80B2-804236520B84}" destId="{5ECBF80F-630F-7244-AAB7-5227BD3108AC}" srcOrd="0" destOrd="0" presId="urn:microsoft.com/office/officeart/2005/8/layout/StepDownProcess"/>
+    <dgm:cxn modelId="{01415AD8-65B1-E843-9687-A6F4BB73F494}" srcId="{D140B282-7E93-CB45-80B2-804236520B84}" destId="{791D1603-D9DE-8A4B-99C0-C83F9B4CE1D0}" srcOrd="5" destOrd="0" parTransId="{0CF8A0A0-C783-6E4A-A7AA-E1868EE0B8B9}" sibTransId="{950B1F0E-04B9-6543-94C9-963D852D91B1}"/>
+    <dgm:cxn modelId="{2E3F938C-19D4-9148-B3D1-06BC8CDE1CE0}" type="presOf" srcId="{F58E5922-8664-3C46-88E7-9537B6388825}" destId="{ECB04148-C9DA-CB48-B6D1-0B5E610AF01B}" srcOrd="0" destOrd="0" presId="urn:microsoft.com/office/officeart/2005/8/layout/StepDownProcess"/>
+    <dgm:cxn modelId="{ED3341DD-D016-5448-B796-9E2312571C10}" type="presOf" srcId="{BA3A4D8A-22CB-E648-A202-C199B8327379}" destId="{062719F4-73C6-8B42-8F81-79B6936D1A28}" srcOrd="0" destOrd="0" presId="urn:microsoft.com/office/officeart/2005/8/layout/StepDownProcess"/>
+    <dgm:cxn modelId="{B7953AB2-76DB-C740-82D0-263FCF8BEDE3}" type="presOf" srcId="{BBCCC026-AF04-B345-B861-2251A3DB641E}" destId="{CE348FD7-7AA0-A843-9BA2-68B3553BA5F8}" srcOrd="0" destOrd="0" presId="urn:microsoft.com/office/officeart/2005/8/layout/StepDownProcess"/>
+    <dgm:cxn modelId="{BDBE41C3-F00C-8044-B345-A0CDA5A354CD}" srcId="{D140B282-7E93-CB45-80B2-804236520B84}" destId="{F26ADDE3-1B5D-6147-9239-ADA7C267FF20}" srcOrd="3" destOrd="0" parTransId="{6195AE20-77BA-1E4E-A178-E0EE0C5D725F}" sibTransId="{5E81EFCD-A8E6-434D-A726-A1005B880AF0}"/>
+    <dgm:cxn modelId="{E6B9DA39-CA46-4E43-87CC-881FD574D25D}" type="presOf" srcId="{C81005DA-416B-B445-A4ED-4823E467B333}" destId="{95E97AD0-B1E2-6745-A972-FCAEF18DBB6B}" srcOrd="0" destOrd="0" presId="urn:microsoft.com/office/officeart/2005/8/layout/StepDownProcess"/>
+    <dgm:cxn modelId="{C3EFB148-131B-7D41-BDDA-563092733BDE}" srcId="{D140B282-7E93-CB45-80B2-804236520B84}" destId="{C81005DA-416B-B445-A4ED-4823E467B333}" srcOrd="0" destOrd="0" parTransId="{0A930DD1-4394-9644-B5DE-ED4EC1FB012C}" sibTransId="{DB913691-CC95-AF43-8626-AACCEBC9FBB3}"/>
+    <dgm:cxn modelId="{02D0F5C8-8600-DB44-92CB-2893E2F4E691}" srcId="{D140B282-7E93-CB45-80B2-804236520B84}" destId="{BA3A4D8A-22CB-E648-A202-C199B8327379}" srcOrd="4" destOrd="0" parTransId="{D8DD8888-DF03-9A4F-AA4E-6CBF5C2FED53}" sibTransId="{EFFC75F4-23CC-F742-B3E7-259CDB9D1227}"/>
+    <dgm:cxn modelId="{BD3FF177-5583-0647-A043-9B0473333B29}" type="presOf" srcId="{791D1603-D9DE-8A4B-99C0-C83F9B4CE1D0}" destId="{BD3E3FC8-7EFD-8E4E-A659-8E684A14D409}" srcOrd="0" destOrd="0" presId="urn:microsoft.com/office/officeart/2005/8/layout/StepDownProcess"/>
     <dgm:cxn modelId="{56A1649C-5E51-AF45-9E90-AC6D6D7678AB}" srcId="{D140B282-7E93-CB45-80B2-804236520B84}" destId="{BBCCC026-AF04-B345-B861-2251A3DB641E}" srcOrd="2" destOrd="0" parTransId="{62151973-CACF-0246-8B24-4D67F36715E0}" sibTransId="{5FB7627F-3CF8-0143-9B3B-465DC7B9EBA9}"/>
     <dgm:cxn modelId="{0C6997E8-BD05-ED4C-913E-EC8B27E654D5}" srcId="{D140B282-7E93-CB45-80B2-804236520B84}" destId="{F58E5922-8664-3C46-88E7-9537B6388825}" srcOrd="1" destOrd="0" parTransId="{F0C65BD9-C1A6-2D4F-BFD9-531C5484E438}" sibTransId="{9046BA5F-A627-8E4E-8393-3B52C80BB085}"/>
-    <dgm:cxn modelId="{D4D2E5A7-245F-394C-901D-39887DD4F6E4}" type="presOf" srcId="{791D1603-D9DE-8A4B-99C0-C83F9B4CE1D0}" destId="{BD3E3FC8-7EFD-8E4E-A659-8E684A14D409}" srcOrd="0" destOrd="0" presId="urn:microsoft.com/office/officeart/2005/8/layout/StepDownProcess"/>
-    <dgm:cxn modelId="{01415AD8-65B1-E843-9687-A6F4BB73F494}" srcId="{D140B282-7E93-CB45-80B2-804236520B84}" destId="{791D1603-D9DE-8A4B-99C0-C83F9B4CE1D0}" srcOrd="5" destOrd="0" parTransId="{0CF8A0A0-C783-6E4A-A7AA-E1868EE0B8B9}" sibTransId="{950B1F0E-04B9-6543-94C9-963D852D91B1}"/>
-    <dgm:cxn modelId="{BDBE41C3-F00C-8044-B345-A0CDA5A354CD}" srcId="{D140B282-7E93-CB45-80B2-804236520B84}" destId="{F26ADDE3-1B5D-6147-9239-ADA7C267FF20}" srcOrd="3" destOrd="0" parTransId="{6195AE20-77BA-1E4E-A178-E0EE0C5D725F}" sibTransId="{5E81EFCD-A8E6-434D-A726-A1005B880AF0}"/>
-    <dgm:cxn modelId="{C3EFB148-131B-7D41-BDDA-563092733BDE}" srcId="{D140B282-7E93-CB45-80B2-804236520B84}" destId="{C81005DA-416B-B445-A4ED-4823E467B333}" srcOrd="0" destOrd="0" parTransId="{0A930DD1-4394-9644-B5DE-ED4EC1FB012C}" sibTransId="{DB913691-CC95-AF43-8626-AACCEBC9FBB3}"/>
-    <dgm:cxn modelId="{02D0F5C8-8600-DB44-92CB-2893E2F4E691}" srcId="{D140B282-7E93-CB45-80B2-804236520B84}" destId="{BA3A4D8A-22CB-E648-A202-C199B8327379}" srcOrd="4" destOrd="0" parTransId="{D8DD8888-DF03-9A4F-AA4E-6CBF5C2FED53}" sibTransId="{EFFC75F4-23CC-F742-B3E7-259CDB9D1227}"/>
-    <dgm:cxn modelId="{6B9025BB-0A3B-A048-9DA7-6720F9DA85DB}" type="presOf" srcId="{F58E5922-8664-3C46-88E7-9537B6388825}" destId="{ECB04148-C9DA-CB48-B6D1-0B5E610AF01B}" srcOrd="0" destOrd="0" presId="urn:microsoft.com/office/officeart/2005/8/layout/StepDownProcess"/>
-    <dgm:cxn modelId="{6BB3D357-FC06-9148-8317-F963F546C6E2}" type="presOf" srcId="{F26ADDE3-1B5D-6147-9239-ADA7C267FF20}" destId="{28B97C09-2824-B547-9B4D-CDC07F5169ED}" srcOrd="0" destOrd="0" presId="urn:microsoft.com/office/officeart/2005/8/layout/StepDownProcess"/>
-    <dgm:cxn modelId="{60780B54-B6EE-AC45-A97D-5F80597E429D}" type="presOf" srcId="{C81005DA-416B-B445-A4ED-4823E467B333}" destId="{95E97AD0-B1E2-6745-A972-FCAEF18DBB6B}" srcOrd="0" destOrd="0" presId="urn:microsoft.com/office/officeart/2005/8/layout/StepDownProcess"/>
-    <dgm:cxn modelId="{78C73FD6-F663-2348-8528-6A9E74FAC050}" type="presOf" srcId="{BBCCC026-AF04-B345-B861-2251A3DB641E}" destId="{CE348FD7-7AA0-A843-9BA2-68B3553BA5F8}" srcOrd="0" destOrd="0" presId="urn:microsoft.com/office/officeart/2005/8/layout/StepDownProcess"/>
-    <dgm:cxn modelId="{C65EC572-B6ED-F947-BC4E-18A62C3B5FE4}" type="presOf" srcId="{D140B282-7E93-CB45-80B2-804236520B84}" destId="{5ECBF80F-630F-7244-AAB7-5227BD3108AC}" srcOrd="0" destOrd="0" presId="urn:microsoft.com/office/officeart/2005/8/layout/StepDownProcess"/>
-    <dgm:cxn modelId="{40732CD2-40A6-5944-AF00-63C2D592FDC3}" type="presOf" srcId="{BA3A4D8A-22CB-E648-A202-C199B8327379}" destId="{062719F4-73C6-8B42-8F81-79B6936D1A28}" srcOrd="0" destOrd="0" presId="urn:microsoft.com/office/officeart/2005/8/layout/StepDownProcess"/>
-    <dgm:cxn modelId="{C1CF7CF5-01DC-434F-80AA-7B3643EE5195}" type="presParOf" srcId="{5ECBF80F-630F-7244-AAB7-5227BD3108AC}" destId="{2724D7FC-58FF-434F-AA3D-6C2091066908}" srcOrd="0" destOrd="0" presId="urn:microsoft.com/office/officeart/2005/8/layout/StepDownProcess"/>
-    <dgm:cxn modelId="{85549184-C34C-0949-9A02-0F9F754BBD0B}" type="presParOf" srcId="{2724D7FC-58FF-434F-AA3D-6C2091066908}" destId="{A6DBCF92-96B6-C445-8510-1F61ACAB82FF}" srcOrd="0" destOrd="0" presId="urn:microsoft.com/office/officeart/2005/8/layout/StepDownProcess"/>
-    <dgm:cxn modelId="{726EF153-1C61-1D42-9F6E-5B9793623C8E}" type="presParOf" srcId="{2724D7FC-58FF-434F-AA3D-6C2091066908}" destId="{95E97AD0-B1E2-6745-A972-FCAEF18DBB6B}" srcOrd="1" destOrd="0" presId="urn:microsoft.com/office/officeart/2005/8/layout/StepDownProcess"/>
-    <dgm:cxn modelId="{74680DB1-A0DC-2A41-BE09-5B1376F13488}" type="presParOf" srcId="{2724D7FC-58FF-434F-AA3D-6C2091066908}" destId="{5EEAA933-ADD1-0E45-BF5A-B32BF5E24D11}" srcOrd="2" destOrd="0" presId="urn:microsoft.com/office/officeart/2005/8/layout/StepDownProcess"/>
-    <dgm:cxn modelId="{8DC48D8E-5A79-0A41-8965-6F29C2B2C777}" type="presParOf" srcId="{5ECBF80F-630F-7244-AAB7-5227BD3108AC}" destId="{E71060B1-C4D4-3C40-A335-7A79BB871C3D}" srcOrd="1" destOrd="0" presId="urn:microsoft.com/office/officeart/2005/8/layout/StepDownProcess"/>
-    <dgm:cxn modelId="{8EFA1248-36B8-084E-BAD4-0DDEBA353957}" type="presParOf" srcId="{5ECBF80F-630F-7244-AAB7-5227BD3108AC}" destId="{082F70B1-DCA3-3A45-A3EA-AA5A345EABA7}" srcOrd="2" destOrd="0" presId="urn:microsoft.com/office/officeart/2005/8/layout/StepDownProcess"/>
-    <dgm:cxn modelId="{337288F4-D433-E042-A709-655C49901B93}" type="presParOf" srcId="{082F70B1-DCA3-3A45-A3EA-AA5A345EABA7}" destId="{06F9870F-F608-8449-82E9-A3B09F0594EA}" srcOrd="0" destOrd="0" presId="urn:microsoft.com/office/officeart/2005/8/layout/StepDownProcess"/>
-    <dgm:cxn modelId="{DB6462B0-33FA-874D-A123-728DBB99C1EC}" type="presParOf" srcId="{082F70B1-DCA3-3A45-A3EA-AA5A345EABA7}" destId="{ECB04148-C9DA-CB48-B6D1-0B5E610AF01B}" srcOrd="1" destOrd="0" presId="urn:microsoft.com/office/officeart/2005/8/layout/StepDownProcess"/>
-    <dgm:cxn modelId="{295FBEFD-ADF7-394D-898D-0A4C252B12A1}" type="presParOf" srcId="{082F70B1-DCA3-3A45-A3EA-AA5A345EABA7}" destId="{C5DAE9A0-7C54-9140-BB54-FA708BB7AC14}" srcOrd="2" destOrd="0" presId="urn:microsoft.com/office/officeart/2005/8/layout/StepDownProcess"/>
-    <dgm:cxn modelId="{FB5CA2DA-5186-DD40-8B97-CF2B0E1098BC}" type="presParOf" srcId="{5ECBF80F-630F-7244-AAB7-5227BD3108AC}" destId="{456365FF-7597-D343-B772-DA4108FD7E74}" srcOrd="3" destOrd="0" presId="urn:microsoft.com/office/officeart/2005/8/layout/StepDownProcess"/>
-    <dgm:cxn modelId="{40AC04C8-A07E-0942-B055-431356CDAD98}" type="presParOf" srcId="{5ECBF80F-630F-7244-AAB7-5227BD3108AC}" destId="{3BB3C27A-B46A-8643-805D-4AC76AF2A954}" srcOrd="4" destOrd="0" presId="urn:microsoft.com/office/officeart/2005/8/layout/StepDownProcess"/>
-    <dgm:cxn modelId="{3FCCC029-F520-6C4E-90A0-80A67351B5DF}" type="presParOf" srcId="{3BB3C27A-B46A-8643-805D-4AC76AF2A954}" destId="{109E85CC-7538-474C-A26F-CA05B86CCC2C}" srcOrd="0" destOrd="0" presId="urn:microsoft.com/office/officeart/2005/8/layout/StepDownProcess"/>
-    <dgm:cxn modelId="{15D93E54-198F-9B43-BB7C-4D26632624DB}" type="presParOf" srcId="{3BB3C27A-B46A-8643-805D-4AC76AF2A954}" destId="{CE348FD7-7AA0-A843-9BA2-68B3553BA5F8}" srcOrd="1" destOrd="0" presId="urn:microsoft.com/office/officeart/2005/8/layout/StepDownProcess"/>
-    <dgm:cxn modelId="{76DA7ADA-57A1-FD48-A7D8-57CC0EB17C1B}" type="presParOf" srcId="{3BB3C27A-B46A-8643-805D-4AC76AF2A954}" destId="{D6D1748D-A797-9848-831D-C20B9F452462}" srcOrd="2" destOrd="0" presId="urn:microsoft.com/office/officeart/2005/8/layout/StepDownProcess"/>
-    <dgm:cxn modelId="{00C8F09B-A97F-5442-8955-17D2DCB7083F}" type="presParOf" srcId="{5ECBF80F-630F-7244-AAB7-5227BD3108AC}" destId="{1E26A626-F6C1-ED47-A2AE-CD0D89EFEE8B}" srcOrd="5" destOrd="0" presId="urn:microsoft.com/office/officeart/2005/8/layout/StepDownProcess"/>
-    <dgm:cxn modelId="{6F36D2D6-7763-954C-8E6E-56EFE1D2D3DF}" type="presParOf" srcId="{5ECBF80F-630F-7244-AAB7-5227BD3108AC}" destId="{9A92F03E-44FF-7549-B8FB-C7B9FA09CD9D}" srcOrd="6" destOrd="0" presId="urn:microsoft.com/office/officeart/2005/8/layout/StepDownProcess"/>
-    <dgm:cxn modelId="{B64C5D61-BB5B-6645-B7D0-484EAC374808}" type="presParOf" srcId="{9A92F03E-44FF-7549-B8FB-C7B9FA09CD9D}" destId="{6035C4D0-AE7E-B845-AA82-844B51456B8E}" srcOrd="0" destOrd="0" presId="urn:microsoft.com/office/officeart/2005/8/layout/StepDownProcess"/>
-    <dgm:cxn modelId="{8A315C82-CF55-B145-9CE6-3ED26DD97224}" type="presParOf" srcId="{9A92F03E-44FF-7549-B8FB-C7B9FA09CD9D}" destId="{28B97C09-2824-B547-9B4D-CDC07F5169ED}" srcOrd="1" destOrd="0" presId="urn:microsoft.com/office/officeart/2005/8/layout/StepDownProcess"/>
-    <dgm:cxn modelId="{326DC20F-4626-7A43-9B56-8C6FD0EB3173}" type="presParOf" srcId="{9A92F03E-44FF-7549-B8FB-C7B9FA09CD9D}" destId="{E0F47E3C-1876-F04D-B1F9-AFC559E4860C}" srcOrd="2" destOrd="0" presId="urn:microsoft.com/office/officeart/2005/8/layout/StepDownProcess"/>
-    <dgm:cxn modelId="{10184BB9-219D-E34E-B0CD-69F960CA0C48}" type="presParOf" srcId="{5ECBF80F-630F-7244-AAB7-5227BD3108AC}" destId="{8CF6B338-97BE-B844-AF11-88E5FA2E0277}" srcOrd="7" destOrd="0" presId="urn:microsoft.com/office/officeart/2005/8/layout/StepDownProcess"/>
-    <dgm:cxn modelId="{C202CB09-C431-AC4D-8A65-692CE9C4302B}" type="presParOf" srcId="{5ECBF80F-630F-7244-AAB7-5227BD3108AC}" destId="{D218899F-D97A-6D43-AFA5-67EC89497AFC}" srcOrd="8" destOrd="0" presId="urn:microsoft.com/office/officeart/2005/8/layout/StepDownProcess"/>
-    <dgm:cxn modelId="{0516CDD2-12C3-1045-B2FC-E2E9F266EB93}" type="presParOf" srcId="{D218899F-D97A-6D43-AFA5-67EC89497AFC}" destId="{BF2E8F99-C76A-B14D-AE25-3EB0B6EC4531}" srcOrd="0" destOrd="0" presId="urn:microsoft.com/office/officeart/2005/8/layout/StepDownProcess"/>
-    <dgm:cxn modelId="{8DBE307E-4BC0-9C4B-960F-48F8D8433931}" type="presParOf" srcId="{D218899F-D97A-6D43-AFA5-67EC89497AFC}" destId="{062719F4-73C6-8B42-8F81-79B6936D1A28}" srcOrd="1" destOrd="0" presId="urn:microsoft.com/office/officeart/2005/8/layout/StepDownProcess"/>
-    <dgm:cxn modelId="{FB0AC8C0-C39A-BD4E-B4B3-E93635224FF6}" type="presParOf" srcId="{D218899F-D97A-6D43-AFA5-67EC89497AFC}" destId="{9A2A33B3-6D8E-104C-AC72-D07A35480503}" srcOrd="2" destOrd="0" presId="urn:microsoft.com/office/officeart/2005/8/layout/StepDownProcess"/>
-    <dgm:cxn modelId="{0265F203-F08D-5C4A-8079-ACAEC55F2DA6}" type="presParOf" srcId="{5ECBF80F-630F-7244-AAB7-5227BD3108AC}" destId="{30794F24-89C4-A949-925F-B35D010CBFAC}" srcOrd="9" destOrd="0" presId="urn:microsoft.com/office/officeart/2005/8/layout/StepDownProcess"/>
-    <dgm:cxn modelId="{22A92ADA-5E43-864A-AA8D-724563A4521F}" type="presParOf" srcId="{5ECBF80F-630F-7244-AAB7-5227BD3108AC}" destId="{A5F6737D-45A2-9E48-A698-C13321BABB85}" srcOrd="10" destOrd="0" presId="urn:microsoft.com/office/officeart/2005/8/layout/StepDownProcess"/>
-    <dgm:cxn modelId="{74667638-036A-454B-8163-9E39736638BC}" type="presParOf" srcId="{A5F6737D-45A2-9E48-A698-C13321BABB85}" destId="{BD3E3FC8-7EFD-8E4E-A659-8E684A14D409}" srcOrd="0" destOrd="0" presId="urn:microsoft.com/office/officeart/2005/8/layout/StepDownProcess"/>
+    <dgm:cxn modelId="{8DEC5A02-E520-EB46-BC6E-3C9635A07721}" type="presParOf" srcId="{5ECBF80F-630F-7244-AAB7-5227BD3108AC}" destId="{2724D7FC-58FF-434F-AA3D-6C2091066908}" srcOrd="0" destOrd="0" presId="urn:microsoft.com/office/officeart/2005/8/layout/StepDownProcess"/>
+    <dgm:cxn modelId="{AA3A6C74-1B67-D94B-A1C8-59A1A46B7496}" type="presParOf" srcId="{2724D7FC-58FF-434F-AA3D-6C2091066908}" destId="{A6DBCF92-96B6-C445-8510-1F61ACAB82FF}" srcOrd="0" destOrd="0" presId="urn:microsoft.com/office/officeart/2005/8/layout/StepDownProcess"/>
+    <dgm:cxn modelId="{273408DB-EB80-0146-A2B9-7704444D3E5E}" type="presParOf" srcId="{2724D7FC-58FF-434F-AA3D-6C2091066908}" destId="{95E97AD0-B1E2-6745-A972-FCAEF18DBB6B}" srcOrd="1" destOrd="0" presId="urn:microsoft.com/office/officeart/2005/8/layout/StepDownProcess"/>
+    <dgm:cxn modelId="{CEA2B116-B912-644B-B56E-C3D316268BD0}" type="presParOf" srcId="{2724D7FC-58FF-434F-AA3D-6C2091066908}" destId="{5EEAA933-ADD1-0E45-BF5A-B32BF5E24D11}" srcOrd="2" destOrd="0" presId="urn:microsoft.com/office/officeart/2005/8/layout/StepDownProcess"/>
+    <dgm:cxn modelId="{66CD1864-4A93-9542-9AC2-B71418986D8D}" type="presParOf" srcId="{5ECBF80F-630F-7244-AAB7-5227BD3108AC}" destId="{E71060B1-C4D4-3C40-A335-7A79BB871C3D}" srcOrd="1" destOrd="0" presId="urn:microsoft.com/office/officeart/2005/8/layout/StepDownProcess"/>
+    <dgm:cxn modelId="{CFD79090-B511-9141-B40D-A5520A242A12}" type="presParOf" srcId="{5ECBF80F-630F-7244-AAB7-5227BD3108AC}" destId="{082F70B1-DCA3-3A45-A3EA-AA5A345EABA7}" srcOrd="2" destOrd="0" presId="urn:microsoft.com/office/officeart/2005/8/layout/StepDownProcess"/>
+    <dgm:cxn modelId="{91AFF959-BEA8-0648-8F0C-92FBBB8B1E84}" type="presParOf" srcId="{082F70B1-DCA3-3A45-A3EA-AA5A345EABA7}" destId="{06F9870F-F608-8449-82E9-A3B09F0594EA}" srcOrd="0" destOrd="0" presId="urn:microsoft.com/office/officeart/2005/8/layout/StepDownProcess"/>
+    <dgm:cxn modelId="{E81F08E8-8A7C-EC47-8271-628F90948932}" type="presParOf" srcId="{082F70B1-DCA3-3A45-A3EA-AA5A345EABA7}" destId="{ECB04148-C9DA-CB48-B6D1-0B5E610AF01B}" srcOrd="1" destOrd="0" presId="urn:microsoft.com/office/officeart/2005/8/layout/StepDownProcess"/>
+    <dgm:cxn modelId="{F19E154C-3846-F843-A6AD-127A8D7471AE}" type="presParOf" srcId="{082F70B1-DCA3-3A45-A3EA-AA5A345EABA7}" destId="{C5DAE9A0-7C54-9140-BB54-FA708BB7AC14}" srcOrd="2" destOrd="0" presId="urn:microsoft.com/office/officeart/2005/8/layout/StepDownProcess"/>
+    <dgm:cxn modelId="{59BA3F35-7FF7-F445-8955-6EF2AA3CB4BA}" type="presParOf" srcId="{5ECBF80F-630F-7244-AAB7-5227BD3108AC}" destId="{456365FF-7597-D343-B772-DA4108FD7E74}" srcOrd="3" destOrd="0" presId="urn:microsoft.com/office/officeart/2005/8/layout/StepDownProcess"/>
+    <dgm:cxn modelId="{0D020BDD-E163-584B-AA0F-861D3CA95EB9}" type="presParOf" srcId="{5ECBF80F-630F-7244-AAB7-5227BD3108AC}" destId="{3BB3C27A-B46A-8643-805D-4AC76AF2A954}" srcOrd="4" destOrd="0" presId="urn:microsoft.com/office/officeart/2005/8/layout/StepDownProcess"/>
+    <dgm:cxn modelId="{5D5D6ED3-27D4-9D4A-8714-25E185346451}" type="presParOf" srcId="{3BB3C27A-B46A-8643-805D-4AC76AF2A954}" destId="{109E85CC-7538-474C-A26F-CA05B86CCC2C}" srcOrd="0" destOrd="0" presId="urn:microsoft.com/office/officeart/2005/8/layout/StepDownProcess"/>
+    <dgm:cxn modelId="{FE2031C8-ADA7-7947-88CB-88C291FED973}" type="presParOf" srcId="{3BB3C27A-B46A-8643-805D-4AC76AF2A954}" destId="{CE348FD7-7AA0-A843-9BA2-68B3553BA5F8}" srcOrd="1" destOrd="0" presId="urn:microsoft.com/office/officeart/2005/8/layout/StepDownProcess"/>
+    <dgm:cxn modelId="{3FF0D4D9-5562-CB47-BF5B-43B621C198B6}" type="presParOf" srcId="{3BB3C27A-B46A-8643-805D-4AC76AF2A954}" destId="{D6D1748D-A797-9848-831D-C20B9F452462}" srcOrd="2" destOrd="0" presId="urn:microsoft.com/office/officeart/2005/8/layout/StepDownProcess"/>
+    <dgm:cxn modelId="{B5FF31B2-E43D-CA49-BD8B-4BC50B0152F2}" type="presParOf" srcId="{5ECBF80F-630F-7244-AAB7-5227BD3108AC}" destId="{1E26A626-F6C1-ED47-A2AE-CD0D89EFEE8B}" srcOrd="5" destOrd="0" presId="urn:microsoft.com/office/officeart/2005/8/layout/StepDownProcess"/>
+    <dgm:cxn modelId="{7A3D4712-E2FB-6F41-AA1C-E1F01B9C823F}" type="presParOf" srcId="{5ECBF80F-630F-7244-AAB7-5227BD3108AC}" destId="{9A92F03E-44FF-7549-B8FB-C7B9FA09CD9D}" srcOrd="6" destOrd="0" presId="urn:microsoft.com/office/officeart/2005/8/layout/StepDownProcess"/>
+    <dgm:cxn modelId="{29691999-7AFC-9D47-85A2-9A8FFE4B6900}" type="presParOf" srcId="{9A92F03E-44FF-7549-B8FB-C7B9FA09CD9D}" destId="{6035C4D0-AE7E-B845-AA82-844B51456B8E}" srcOrd="0" destOrd="0" presId="urn:microsoft.com/office/officeart/2005/8/layout/StepDownProcess"/>
+    <dgm:cxn modelId="{D6EA70E6-9816-4340-9357-7397EA2F877C}" type="presParOf" srcId="{9A92F03E-44FF-7549-B8FB-C7B9FA09CD9D}" destId="{28B97C09-2824-B547-9B4D-CDC07F5169ED}" srcOrd="1" destOrd="0" presId="urn:microsoft.com/office/officeart/2005/8/layout/StepDownProcess"/>
+    <dgm:cxn modelId="{A5776EF9-FCE7-DD40-BB20-ADE97840847D}" type="presParOf" srcId="{9A92F03E-44FF-7549-B8FB-C7B9FA09CD9D}" destId="{E0F47E3C-1876-F04D-B1F9-AFC559E4860C}" srcOrd="2" destOrd="0" presId="urn:microsoft.com/office/officeart/2005/8/layout/StepDownProcess"/>
+    <dgm:cxn modelId="{EFA3EE2A-5989-4745-8D03-34176B8BE446}" type="presParOf" srcId="{5ECBF80F-630F-7244-AAB7-5227BD3108AC}" destId="{8CF6B338-97BE-B844-AF11-88E5FA2E0277}" srcOrd="7" destOrd="0" presId="urn:microsoft.com/office/officeart/2005/8/layout/StepDownProcess"/>
+    <dgm:cxn modelId="{FCFC585E-4368-5143-A744-C1B7ED223B3E}" type="presParOf" srcId="{5ECBF80F-630F-7244-AAB7-5227BD3108AC}" destId="{D218899F-D97A-6D43-AFA5-67EC89497AFC}" srcOrd="8" destOrd="0" presId="urn:microsoft.com/office/officeart/2005/8/layout/StepDownProcess"/>
+    <dgm:cxn modelId="{7CC16F5B-6BC4-144E-9CCD-A3D867A8399A}" type="presParOf" srcId="{D218899F-D97A-6D43-AFA5-67EC89497AFC}" destId="{BF2E8F99-C76A-B14D-AE25-3EB0B6EC4531}" srcOrd="0" destOrd="0" presId="urn:microsoft.com/office/officeart/2005/8/layout/StepDownProcess"/>
+    <dgm:cxn modelId="{2286FB6B-F568-7146-A2FC-4381DD1E1563}" type="presParOf" srcId="{D218899F-D97A-6D43-AFA5-67EC89497AFC}" destId="{062719F4-73C6-8B42-8F81-79B6936D1A28}" srcOrd="1" destOrd="0" presId="urn:microsoft.com/office/officeart/2005/8/layout/StepDownProcess"/>
+    <dgm:cxn modelId="{E7A5217B-65B8-AB43-A6C3-647866AEE5AD}" type="presParOf" srcId="{D218899F-D97A-6D43-AFA5-67EC89497AFC}" destId="{9A2A33B3-6D8E-104C-AC72-D07A35480503}" srcOrd="2" destOrd="0" presId="urn:microsoft.com/office/officeart/2005/8/layout/StepDownProcess"/>
+    <dgm:cxn modelId="{25AFEDFC-813C-6340-B4B3-0E483552AFB1}" type="presParOf" srcId="{5ECBF80F-630F-7244-AAB7-5227BD3108AC}" destId="{30794F24-89C4-A949-925F-B35D010CBFAC}" srcOrd="9" destOrd="0" presId="urn:microsoft.com/office/officeart/2005/8/layout/StepDownProcess"/>
+    <dgm:cxn modelId="{72B00A3C-F3E0-8D4B-90DF-602D67C06BBC}" type="presParOf" srcId="{5ECBF80F-630F-7244-AAB7-5227BD3108AC}" destId="{A5F6737D-45A2-9E48-A698-C13321BABB85}" srcOrd="10" destOrd="0" presId="urn:microsoft.com/office/officeart/2005/8/layout/StepDownProcess"/>
+    <dgm:cxn modelId="{5FE56E3B-02DE-864C-A40B-CC0E12CFA3BE}" type="presParOf" srcId="{A5F6737D-45A2-9E48-A698-C13321BABB85}" destId="{BD3E3FC8-7EFD-8E4E-A659-8E684A14D409}" srcOrd="0" destOrd="0" presId="urn:microsoft.com/office/officeart/2005/8/layout/StepDownProcess"/>
   </dgm:cxnLst>
   <dgm:bg/>
   <dgm:whole/>
   <dgm:extLst>
     <a:ext uri="http://schemas.microsoft.com/office/drawing/2008/diagram">
-      <dsp:dataModelExt xmlns:dsp="http://schemas.microsoft.com/office/drawing/2008/diagram" relId="rId8" minVer="http://schemas.openxmlformats.org/drawingml/2006/diagram"/>
+      <dsp:dataModelExt xmlns:dsp="http://schemas.microsoft.com/office/drawing/2008/diagram" relId="rId9" minVer="http://schemas.openxmlformats.org/drawingml/2006/diagram"/>
     </a:ext>
   </dgm:extLst>
 </dgm:dataModel>
@@ -5386,7 +5670,7 @@
   <a:extraClrSchemeLst/>
   <a:extLst>
     <a:ext uri="{05A4C25C-085E-4340-85A3-A5531E510DB2}">
-      <thm15:themeFamily xmlns:thm15="http://schemas.microsoft.com/office/thememl/2012/main" name="Office Theme" id="{62F939B6-93AF-4DB8-9C6B-D6C7DFDC589F}" vid="{4A3C46E8-61CC-4603-A589-7422A47A8E4A}"/>
+      <thm15:themeFamily xmlns:thm15="http://schemas.microsoft.com/office/thememl/2012/main" xmlns="" name="Office Theme" id="{62F939B6-93AF-4DB8-9C6B-D6C7DFDC589F}" vid="{4A3C46E8-61CC-4603-A589-7422A47A8E4A}"/>
     </a:ext>
   </a:extLst>
 </a:theme>

</xml_diff>